<commit_message>
changed quizlet links in BigBen
</commit_message>
<xml_diff>
--- a/English/BigBen/Quizlet links.docx
+++ b/English/BigBen/Quizlet links.docx
@@ -17,10 +17,10 @@
         <w:tblLook w:val="04A0" w:firstRow="1" w:lastRow="0" w:firstColumn="1" w:lastColumn="0" w:noHBand="0" w:noVBand="1"/>
       </w:tblPr>
       <w:tblGrid>
-        <w:gridCol w:w="328"/>
-        <w:gridCol w:w="3324"/>
-        <w:gridCol w:w="284"/>
-        <w:gridCol w:w="10850"/>
+        <w:gridCol w:w="440"/>
+        <w:gridCol w:w="3299"/>
+        <w:gridCol w:w="283"/>
+        <w:gridCol w:w="10764"/>
       </w:tblGrid>
       <w:tr>
         <w:tc>
@@ -135,35 +135,7 @@
                   <w:rStyle w:val="a4"/>
                   <w:lang w:val="en-US"/>
                 </w:rPr>
-                <w:t>https://quizlet.com/ru/8599</w:t>
-              </w:r>
-              <w:r>
-                <w:rPr>
-                  <w:rStyle w:val="a4"/>
-                  <w:lang w:val="en-US"/>
-                </w:rPr>
-                <w:t>5</w:t>
-              </w:r>
-              <w:r>
-                <w:rPr>
-                  <w:rStyle w:val="a4"/>
-                  <w:lang w:val="en-US"/>
-                </w:rPr>
-                <w:t>4077/gerundinfinitivebare-infinitive</w:t>
-              </w:r>
-              <w:r>
-                <w:rPr>
-                  <w:rStyle w:val="a4"/>
-                  <w:lang w:val="en-US"/>
-                </w:rPr>
-                <w:t>-</w:t>
-              </w:r>
-              <w:r>
-                <w:rPr>
-                  <w:rStyle w:val="a4"/>
-                  <w:lang w:val="en-US"/>
-                </w:rPr>
-                <w:t>flash-cards/</w:t>
+                <w:t>https://quizlet.com/ru/859954077/gerundinfinitivebare-infinitive-flash-cards/</w:t>
               </w:r>
             </w:hyperlink>
           </w:p>
@@ -701,20 +673,356 @@
                 <w:lang w:val="en-US"/>
               </w:rPr>
             </w:pPr>
+            <w:r>
+              <w:rPr>
+                <w:lang w:val="en-US"/>
+              </w:rPr>
+              <w:t>Communications (idioms)</w:t>
+            </w:r>
+          </w:p>
+        </w:tc>
+        <w:tc>
+          <w:tcPr>
+            <w:tcW w:w="284" w:type="dxa"/>
+          </w:tcPr>
+          <w:p>
+            <w:pPr>
+              <w:rPr>
+                <w:lang w:val="en-US"/>
+              </w:rPr>
+            </w:pPr>
+          </w:p>
+        </w:tc>
+        <w:tc>
+          <w:tcPr>
+            <w:tcW w:w="10850" w:type="dxa"/>
+          </w:tcPr>
+          <w:p>
+            <w:pPr>
+              <w:rPr>
+                <w:lang w:val="en-US"/>
+              </w:rPr>
+            </w:pPr>
+            <w:hyperlink r:id="rId13" w:history="1">
+              <w:r>
+                <w:rPr>
+                  <w:rStyle w:val="a4"/>
+                  <w:lang w:val="en-US"/>
+                </w:rPr>
+                <w:t>https://quizlet.com/ru/269222603/market-leader-intermediate-unit-7-idioms-flash-cards/</w:t>
+              </w:r>
+            </w:hyperlink>
+          </w:p>
+        </w:tc>
+      </w:tr>
+      <w:tr>
+        <w:tc>
+          <w:tcPr>
+            <w:tcW w:w="328" w:type="dxa"/>
+          </w:tcPr>
+          <w:p>
+            <w:pPr>
+              <w:rPr>
+                <w:lang w:val="en-US"/>
+              </w:rPr>
+            </w:pPr>
+            <w:r>
+              <w:rPr>
+                <w:lang w:val="en-US"/>
+              </w:rPr>
+              <w:t>10</w:t>
+            </w:r>
+          </w:p>
+        </w:tc>
+        <w:tc>
+          <w:tcPr>
+            <w:tcW w:w="3324" w:type="dxa"/>
+          </w:tcPr>
+          <w:p>
+            <w:pPr>
+              <w:rPr>
+                <w:lang w:val="en-US"/>
+              </w:rPr>
+            </w:pPr>
+            <w:r>
+              <w:rPr>
+                <w:lang w:val="en-US"/>
+              </w:rPr>
+              <w:t>Culture (words + idioms)</w:t>
+            </w:r>
+          </w:p>
+        </w:tc>
+        <w:tc>
+          <w:tcPr>
+            <w:tcW w:w="284" w:type="dxa"/>
+          </w:tcPr>
+          <w:p>
+            <w:pPr>
+              <w:rPr>
+                <w:lang w:val="en-US"/>
+              </w:rPr>
+            </w:pPr>
+          </w:p>
+        </w:tc>
+        <w:tc>
+          <w:tcPr>
+            <w:tcW w:w="10850" w:type="dxa"/>
+          </w:tcPr>
+          <w:p>
+            <w:pPr>
+              <w:rPr>
+                <w:lang w:val="en-US"/>
+              </w:rPr>
+            </w:pPr>
+            <w:hyperlink r:id="rId14" w:history="1">
+              <w:r>
+                <w:rPr>
+                  <w:rStyle w:val="a4"/>
+                  <w:lang w:val="en-US"/>
+                </w:rPr>
+                <w:t>https://quizlet.com/ru/572578883/market-leader-intermediate-unit-7-culture-flash-cards/</w:t>
+              </w:r>
+            </w:hyperlink>
+          </w:p>
+        </w:tc>
+      </w:tr>
+      <w:tr>
+        <w:tc>
+          <w:tcPr>
+            <w:tcW w:w="328" w:type="dxa"/>
+          </w:tcPr>
+          <w:p>
+            <w:pPr>
+              <w:rPr>
+                <w:lang w:val="en-US"/>
+              </w:rPr>
+            </w:pPr>
+          </w:p>
+        </w:tc>
+        <w:tc>
+          <w:tcPr>
+            <w:tcW w:w="3324" w:type="dxa"/>
+          </w:tcPr>
+          <w:p>
+            <w:pPr>
+              <w:rPr>
+                <w:lang w:val="en-US"/>
+              </w:rPr>
+            </w:pPr>
+          </w:p>
+        </w:tc>
+        <w:tc>
+          <w:tcPr>
+            <w:tcW w:w="284" w:type="dxa"/>
+          </w:tcPr>
+          <w:p>
+            <w:pPr>
+              <w:rPr>
+                <w:lang w:val="en-US"/>
+              </w:rPr>
+            </w:pPr>
+          </w:p>
+        </w:tc>
+        <w:tc>
+          <w:tcPr>
+            <w:tcW w:w="10850" w:type="dxa"/>
+          </w:tcPr>
+          <w:p>
+            <w:pPr>
+              <w:rPr>
+                <w:lang w:val="en-US"/>
+              </w:rPr>
+            </w:pPr>
+          </w:p>
+        </w:tc>
+      </w:tr>
+      <w:tr>
+        <w:tc>
+          <w:tcPr>
+            <w:tcW w:w="328" w:type="dxa"/>
+          </w:tcPr>
+          <w:p>
+            <w:pPr>
+              <w:rPr>
+                <w:lang w:val="en-US"/>
+              </w:rPr>
+            </w:pPr>
+          </w:p>
+        </w:tc>
+        <w:tc>
+          <w:tcPr>
+            <w:tcW w:w="3324" w:type="dxa"/>
+          </w:tcPr>
+          <w:p>
+            <w:pPr>
+              <w:rPr>
+                <w:lang w:val="en-US"/>
+              </w:rPr>
+            </w:pPr>
+          </w:p>
+        </w:tc>
+        <w:tc>
+          <w:tcPr>
+            <w:tcW w:w="284" w:type="dxa"/>
+          </w:tcPr>
+          <w:p>
+            <w:pPr>
+              <w:rPr>
+                <w:lang w:val="en-US"/>
+              </w:rPr>
+            </w:pPr>
+          </w:p>
+        </w:tc>
+        <w:tc>
+          <w:tcPr>
+            <w:tcW w:w="10850" w:type="dxa"/>
+          </w:tcPr>
+          <w:p>
+            <w:pPr>
+              <w:rPr>
+                <w:lang w:val="en-US"/>
+              </w:rPr>
+            </w:pPr>
+          </w:p>
+        </w:tc>
+      </w:tr>
+      <w:tr>
+        <w:tc>
+          <w:tcPr>
+            <w:tcW w:w="328" w:type="dxa"/>
+          </w:tcPr>
+          <w:p>
+            <w:pPr>
+              <w:rPr>
+                <w:lang w:val="en-US"/>
+              </w:rPr>
+            </w:pPr>
+          </w:p>
+        </w:tc>
+        <w:tc>
+          <w:tcPr>
+            <w:tcW w:w="3324" w:type="dxa"/>
+          </w:tcPr>
+          <w:p>
+            <w:pPr>
+              <w:rPr>
+                <w:lang w:val="en-US"/>
+              </w:rPr>
+            </w:pPr>
+          </w:p>
+        </w:tc>
+        <w:tc>
+          <w:tcPr>
+            <w:tcW w:w="284" w:type="dxa"/>
+          </w:tcPr>
+          <w:p>
+            <w:pPr>
+              <w:rPr>
+                <w:lang w:val="en-US"/>
+              </w:rPr>
+            </w:pPr>
+          </w:p>
+        </w:tc>
+        <w:tc>
+          <w:tcPr>
+            <w:tcW w:w="10850" w:type="dxa"/>
+          </w:tcPr>
+          <w:p>
+            <w:pPr>
+              <w:rPr>
+                <w:lang w:val="en-US"/>
+              </w:rPr>
+            </w:pPr>
+          </w:p>
+        </w:tc>
+      </w:tr>
+      <w:tr>
+        <w:tc>
+          <w:tcPr>
+            <w:tcW w:w="328" w:type="dxa"/>
+          </w:tcPr>
+          <w:p>
+            <w:pPr>
+              <w:rPr>
+                <w:lang w:val="en-US"/>
+              </w:rPr>
+            </w:pPr>
+          </w:p>
+        </w:tc>
+        <w:tc>
+          <w:tcPr>
+            <w:tcW w:w="3324" w:type="dxa"/>
+          </w:tcPr>
+          <w:p>
+            <w:pPr>
+              <w:rPr>
+                <w:lang w:val="en-US"/>
+              </w:rPr>
+            </w:pPr>
+          </w:p>
+        </w:tc>
+        <w:tc>
+          <w:tcPr>
+            <w:tcW w:w="284" w:type="dxa"/>
+          </w:tcPr>
+          <w:p>
+            <w:pPr>
+              <w:rPr>
+                <w:lang w:val="en-US"/>
+              </w:rPr>
+            </w:pPr>
+          </w:p>
+        </w:tc>
+        <w:tc>
+          <w:tcPr>
+            <w:tcW w:w="10850" w:type="dxa"/>
+          </w:tcPr>
+          <w:p>
+            <w:pPr>
+              <w:rPr>
+                <w:lang w:val="en-US"/>
+              </w:rPr>
+            </w:pPr>
+          </w:p>
+        </w:tc>
+      </w:tr>
+      <w:tr>
+        <w:tc>
+          <w:tcPr>
+            <w:tcW w:w="328" w:type="dxa"/>
+          </w:tcPr>
+          <w:p>
+            <w:pPr>
+              <w:rPr>
+                <w:lang w:val="en-US"/>
+              </w:rPr>
+            </w:pPr>
+          </w:p>
+        </w:tc>
+        <w:tc>
+          <w:tcPr>
+            <w:tcW w:w="3324" w:type="dxa"/>
+          </w:tcPr>
+          <w:p>
+            <w:pPr>
+              <w:rPr>
+                <w:lang w:val="en-US"/>
+              </w:rPr>
+            </w:pPr>
+          </w:p>
+        </w:tc>
+        <w:tc>
+          <w:tcPr>
+            <w:tcW w:w="284" w:type="dxa"/>
+          </w:tcPr>
+          <w:p>
+            <w:pPr>
+              <w:rPr>
+                <w:lang w:val="en-US"/>
+              </w:rPr>
+            </w:pPr>
             <w:bookmarkStart w:id="0" w:name="_GoBack"/>
             <w:bookmarkEnd w:id="0"/>
-          </w:p>
-        </w:tc>
-        <w:tc>
-          <w:tcPr>
-            <w:tcW w:w="284" w:type="dxa"/>
-          </w:tcPr>
-          <w:p>
-            <w:pPr>
-              <w:rPr>
-                <w:lang w:val="en-US"/>
-              </w:rPr>
-            </w:pPr>
           </w:p>
         </w:tc>
         <w:tc>

</xml_diff>

<commit_message>
added such into BigBen
</commit_message>
<xml_diff>
--- a/English/BigBen/Quizlet links.docx
+++ b/English/BigBen/Quizlet links.docx
@@ -797,6 +797,9 @@
                 <w:lang w:val="en-US"/>
               </w:rPr>
             </w:pPr>
+            <w:r>
+              <w:t>11</w:t>
+            </w:r>
           </w:p>
         </w:tc>
         <w:tc>
@@ -809,6 +812,12 @@
                 <w:lang w:val="en-US"/>
               </w:rPr>
             </w:pPr>
+            <w:r>
+              <w:rPr>
+                <w:lang w:val="en-US"/>
+              </w:rPr>
+              <w:t>Interview</w:t>
+            </w:r>
           </w:p>
         </w:tc>
         <w:tc>
@@ -833,6 +842,15 @@
                 <w:lang w:val="en-US"/>
               </w:rPr>
             </w:pPr>
+            <w:hyperlink r:id="rId15" w:history="1">
+              <w:r>
+                <w:rPr>
+                  <w:rStyle w:val="a4"/>
+                  <w:lang w:val="en-US"/>
+                </w:rPr>
+                <w:t>https://quizlet.com/ru/714822453/market-leader-intermediate-unit-8-flash-cards/</w:t>
+              </w:r>
+            </w:hyperlink>
           </w:p>
         </w:tc>
       </w:tr>
@@ -847,6 +865,12 @@
                 <w:lang w:val="en-US"/>
               </w:rPr>
             </w:pPr>
+            <w:r>
+              <w:rPr>
+                <w:lang w:val="en-US"/>
+              </w:rPr>
+              <w:t>12</w:t>
+            </w:r>
           </w:p>
         </w:tc>
         <w:tc>
@@ -859,6 +883,8 @@
                 <w:lang w:val="en-US"/>
               </w:rPr>
             </w:pPr>
+            <w:bookmarkStart w:id="0" w:name="_GoBack"/>
+            <w:bookmarkEnd w:id="0"/>
           </w:p>
         </w:tc>
         <w:tc>
@@ -1021,8 +1047,6 @@
                 <w:lang w:val="en-US"/>
               </w:rPr>
             </w:pPr>
-            <w:bookmarkStart w:id="0" w:name="_GoBack"/>
-            <w:bookmarkEnd w:id="0"/>
           </w:p>
         </w:tc>
         <w:tc>

</xml_diff>

<commit_message>
amended cover letter, canva, quizlet links
</commit_message>
<xml_diff>
--- a/English/BigBen/Quizlet links.docx
+++ b/English/BigBen/Quizlet links.docx
@@ -1,20 +1,27 @@
 
 <file path=word/document.xml><?xml version="1.0" encoding="utf-8"?>
-<w:document xmlns:wpc="http://schemas.microsoft.com/office/word/2010/wordprocessingCanvas" xmlns:mc="http://schemas.openxmlformats.org/markup-compatibility/2006" xmlns:o="urn:schemas-microsoft-com:office:office" xmlns:r="http://schemas.openxmlformats.org/officeDocument/2006/relationships" xmlns:m="http://schemas.openxmlformats.org/officeDocument/2006/math" xmlns:v="urn:schemas-microsoft-com:vml" xmlns:wp14="http://schemas.microsoft.com/office/word/2010/wordprocessingDrawing" xmlns:wp="http://schemas.openxmlformats.org/drawingml/2006/wordprocessingDrawing" xmlns:w10="urn:schemas-microsoft-com:office:word" xmlns:w="http://schemas.openxmlformats.org/wordprocessingml/2006/main" xmlns:w14="http://schemas.microsoft.com/office/word/2010/wordml" xmlns:wpg="http://schemas.microsoft.com/office/word/2010/wordprocessingGroup" xmlns:wpi="http://schemas.microsoft.com/office/word/2010/wordprocessingInk" xmlns:wne="http://schemas.microsoft.com/office/word/2006/wordml" xmlns:wps="http://schemas.microsoft.com/office/word/2010/wordprocessingShape" mc:Ignorable="w14 wp14">
+<w:document xmlns:wpc="http://schemas.microsoft.com/office/word/2010/wordprocessingCanvas" xmlns:mc="http://schemas.openxmlformats.org/markup-compatibility/2006" xmlns:o="urn:schemas-microsoft-com:office:office" xmlns:r="http://schemas.openxmlformats.org/officeDocument/2006/relationships" xmlns:m="http://schemas.openxmlformats.org/officeDocument/2006/math" xmlns:v="urn:schemas-microsoft-com:vml" xmlns:wp14="http://schemas.microsoft.com/office/word/2010/wordprocessingDrawing" xmlns:wp="http://schemas.openxmlformats.org/drawingml/2006/wordprocessingDrawing" xmlns:w="http://schemas.openxmlformats.org/wordprocessingml/2006/main" xmlns:w14="http://schemas.microsoft.com/office/word/2010/wordml" xmlns:w10="urn:schemas-microsoft-com:office:word" xmlns:w15="http://schemas.microsoft.com/office/word/2012/wordml" xmlns:wpg="http://schemas.microsoft.com/office/word/2010/wordprocessingGroup" xmlns:wpi="http://schemas.microsoft.com/office/word/2010/wordprocessingInk" xmlns:wne="http://schemas.microsoft.com/office/word/2006/wordml" xmlns:wps="http://schemas.microsoft.com/office/word/2010/wordprocessingShape" xmlns:wpsCustomData="http://www.wps.cn/officeDocument/2013/wpsCustomData" mc:Ignorable="w14 w15 wp14">
   <w:body>
     <w:tbl>
       <w:tblPr>
-        <w:tblStyle w:val="a3"/>
+        <w:tblStyle w:val="6"/>
         <w:tblW w:w="0" w:type="auto"/>
+        <w:tblInd w:w="0" w:type="dxa"/>
         <w:tblBorders>
-          <w:top w:val="none" w:sz="0" w:space="0" w:color="auto"/>
-          <w:left w:val="none" w:sz="0" w:space="0" w:color="auto"/>
-          <w:bottom w:val="none" w:sz="0" w:space="0" w:color="auto"/>
-          <w:right w:val="none" w:sz="0" w:space="0" w:color="auto"/>
-          <w:insideH w:val="none" w:sz="0" w:space="0" w:color="auto"/>
-          <w:insideV w:val="none" w:sz="0" w:space="0" w:color="auto"/>
+          <w:top w:val="none" w:color="auto" w:sz="0" w:space="0"/>
+          <w:left w:val="none" w:color="auto" w:sz="0" w:space="0"/>
+          <w:bottom w:val="none" w:color="auto" w:sz="0" w:space="0"/>
+          <w:right w:val="none" w:color="auto" w:sz="0" w:space="0"/>
+          <w:insideH w:val="none" w:color="auto" w:sz="0" w:space="0"/>
+          <w:insideV w:val="none" w:color="auto" w:sz="0" w:space="0"/>
         </w:tblBorders>
-        <w:tblLook w:val="04A0" w:firstRow="1" w:lastRow="0" w:firstColumn="1" w:lastColumn="0" w:noHBand="0" w:noVBand="1"/>
+        <w:tblLayout w:type="autofit"/>
+        <w:tblCellMar>
+          <w:top w:w="0" w:type="dxa"/>
+          <w:left w:w="108" w:type="dxa"/>
+          <w:bottom w:w="0" w:type="dxa"/>
+          <w:right w:w="108" w:type="dxa"/>
+        </w:tblCellMar>
       </w:tblPr>
       <w:tblGrid>
         <w:gridCol w:w="440"/>
@@ -23,12 +30,29 @@
         <w:gridCol w:w="10764"/>
       </w:tblGrid>
       <w:tr>
+        <w:tblPrEx>
+          <w:tblBorders>
+            <w:top w:val="none" w:color="auto" w:sz="0" w:space="0"/>
+            <w:left w:val="none" w:color="auto" w:sz="0" w:space="0"/>
+            <w:bottom w:val="none" w:color="auto" w:sz="0" w:space="0"/>
+            <w:right w:val="none" w:color="auto" w:sz="0" w:space="0"/>
+            <w:insideH w:val="none" w:color="auto" w:sz="0" w:space="0"/>
+            <w:insideV w:val="none" w:color="auto" w:sz="0" w:space="0"/>
+          </w:tblBorders>
+          <w:tblCellMar>
+            <w:top w:w="0" w:type="dxa"/>
+            <w:left w:w="108" w:type="dxa"/>
+            <w:bottom w:w="0" w:type="dxa"/>
+            <w:right w:w="108" w:type="dxa"/>
+          </w:tblCellMar>
+        </w:tblPrEx>
         <w:tc>
           <w:tcPr>
             <w:tcW w:w="328" w:type="dxa"/>
           </w:tcPr>
           <w:p>
             <w:pPr>
+              <w:spacing w:after="0" w:line="240" w:lineRule="auto"/>
               <w:rPr>
                 <w:lang w:val="en-US"/>
               </w:rPr>
@@ -47,63 +71,16 @@
           </w:tcPr>
           <w:p>
             <w:pPr>
-              <w:rPr>
-                <w:lang w:val="en-US"/>
-              </w:rPr>
-            </w:pPr>
-            <w:r>
-              <w:rPr>
-                <w:lang w:val="en-US"/>
-              </w:rPr>
-              <w:t>Gerund</w:t>
-            </w:r>
-            <w:r>
-              <w:rPr>
-                <w:lang w:val="en-US"/>
-              </w:rPr>
-              <w:t xml:space="preserve"> </w:t>
-            </w:r>
-            <w:r>
-              <w:rPr>
-                <w:lang w:val="en-US"/>
-              </w:rPr>
-              <w:t>/</w:t>
-            </w:r>
-            <w:r>
-              <w:rPr>
-                <w:lang w:val="en-US"/>
-              </w:rPr>
-              <w:t xml:space="preserve"> </w:t>
-            </w:r>
-            <w:r>
-              <w:rPr>
-                <w:lang w:val="en-US"/>
-              </w:rPr>
-              <w:t>Infinitive</w:t>
-            </w:r>
-            <w:r>
-              <w:rPr>
-                <w:lang w:val="en-US"/>
-              </w:rPr>
-              <w:t xml:space="preserve"> </w:t>
-            </w:r>
-            <w:r>
-              <w:rPr>
-                <w:lang w:val="en-US"/>
-              </w:rPr>
-              <w:t>/</w:t>
-            </w:r>
-            <w:r>
-              <w:rPr>
-                <w:lang w:val="en-US"/>
-              </w:rPr>
-              <w:t xml:space="preserve"> </w:t>
-            </w:r>
-            <w:r>
-              <w:rPr>
-                <w:lang w:val="en-US"/>
-              </w:rPr>
-              <w:t>Bare Infinitive</w:t>
+              <w:spacing w:after="0" w:line="240" w:lineRule="auto"/>
+              <w:rPr>
+                <w:lang w:val="en-US"/>
+              </w:rPr>
+            </w:pPr>
+            <w:r>
+              <w:rPr>
+                <w:lang w:val="en-US"/>
+              </w:rPr>
+              <w:t>Gerund / Infinitive / Bare Infinitive</w:t>
             </w:r>
           </w:p>
         </w:tc>
@@ -113,6 +90,7 @@
           </w:tcPr>
           <w:p>
             <w:pPr>
+              <w:spacing w:after="0" w:line="240" w:lineRule="auto"/>
               <w:rPr>
                 <w:lang w:val="en-US"/>
               </w:rPr>
@@ -125,29 +103,61 @@
           </w:tcPr>
           <w:p>
             <w:pPr>
-              <w:rPr>
-                <w:lang w:val="en-US"/>
-              </w:rPr>
-            </w:pPr>
-            <w:hyperlink r:id="rId5" w:history="1">
-              <w:r>
-                <w:rPr>
-                  <w:rStyle w:val="a4"/>
-                  <w:lang w:val="en-US"/>
-                </w:rPr>
-                <w:t>https://quizlet.com/ru/859954077/gerundinfinitivebare-infinitive-flash-cards/</w:t>
-              </w:r>
-            </w:hyperlink>
+              <w:spacing w:after="0" w:line="240" w:lineRule="auto"/>
+              <w:rPr>
+                <w:lang w:val="en-US"/>
+              </w:rPr>
+            </w:pPr>
+            <w:r>
+              <w:fldChar w:fldCharType="begin"/>
+            </w:r>
+            <w:r>
+              <w:instrText xml:space="preserve"> HYPERLINK "https://quizlet.com/ru/859954077/gerundinfinitivebare-infinitive-flash-cards/" </w:instrText>
+            </w:r>
+            <w:r>
+              <w:fldChar w:fldCharType="separate"/>
+            </w:r>
+            <w:r>
+              <w:rPr>
+                <w:rStyle w:val="5"/>
+                <w:lang w:val="en-US"/>
+              </w:rPr>
+              <w:t>https://quizlet.com/ru/859954077/gerundinfinitivebare-infinitive-flash-cards/</w:t>
+            </w:r>
+            <w:r>
+              <w:rPr>
+                <w:rStyle w:val="5"/>
+                <w:lang w:val="en-US"/>
+              </w:rPr>
+              <w:fldChar w:fldCharType="end"/>
+            </w:r>
           </w:p>
         </w:tc>
       </w:tr>
       <w:tr>
+        <w:tblPrEx>
+          <w:tblBorders>
+            <w:top w:val="none" w:color="auto" w:sz="0" w:space="0"/>
+            <w:left w:val="none" w:color="auto" w:sz="0" w:space="0"/>
+            <w:bottom w:val="none" w:color="auto" w:sz="0" w:space="0"/>
+            <w:right w:val="none" w:color="auto" w:sz="0" w:space="0"/>
+            <w:insideH w:val="none" w:color="auto" w:sz="0" w:space="0"/>
+            <w:insideV w:val="none" w:color="auto" w:sz="0" w:space="0"/>
+          </w:tblBorders>
+          <w:tblCellMar>
+            <w:top w:w="0" w:type="dxa"/>
+            <w:left w:w="108" w:type="dxa"/>
+            <w:bottom w:w="0" w:type="dxa"/>
+            <w:right w:w="108" w:type="dxa"/>
+          </w:tblCellMar>
+        </w:tblPrEx>
         <w:tc>
           <w:tcPr>
             <w:tcW w:w="328" w:type="dxa"/>
           </w:tcPr>
           <w:p>
             <w:pPr>
+              <w:spacing w:after="0" w:line="240" w:lineRule="auto"/>
               <w:rPr>
                 <w:lang w:val="en-US"/>
               </w:rPr>
@@ -166,6 +176,7 @@
           </w:tcPr>
           <w:p>
             <w:pPr>
+              <w:spacing w:after="0" w:line="240" w:lineRule="auto"/>
               <w:rPr>
                 <w:lang w:val="en-US"/>
               </w:rPr>
@@ -184,6 +195,7 @@
           </w:tcPr>
           <w:p>
             <w:pPr>
+              <w:spacing w:after="0" w:line="240" w:lineRule="auto"/>
               <w:rPr>
                 <w:lang w:val="en-US"/>
               </w:rPr>
@@ -196,29 +208,61 @@
           </w:tcPr>
           <w:p>
             <w:pPr>
-              <w:rPr>
-                <w:lang w:val="en-US"/>
-              </w:rPr>
-            </w:pPr>
-            <w:hyperlink r:id="rId6" w:history="1">
-              <w:r>
-                <w:rPr>
-                  <w:rStyle w:val="a4"/>
-                  <w:lang w:val="en-US"/>
-                </w:rPr>
-                <w:t>https://quizlet.com/207905035/market-leader-intermediate-unit-6-money-flash-cards/</w:t>
-              </w:r>
-            </w:hyperlink>
+              <w:spacing w:after="0" w:line="240" w:lineRule="auto"/>
+              <w:rPr>
+                <w:lang w:val="en-US"/>
+              </w:rPr>
+            </w:pPr>
+            <w:r>
+              <w:fldChar w:fldCharType="begin"/>
+            </w:r>
+            <w:r>
+              <w:instrText xml:space="preserve"> HYPERLINK "https://quizlet.com/207905035/market-leader-intermediate-unit-6-money-flash-cards/" </w:instrText>
+            </w:r>
+            <w:r>
+              <w:fldChar w:fldCharType="separate"/>
+            </w:r>
+            <w:r>
+              <w:rPr>
+                <w:rStyle w:val="5"/>
+                <w:lang w:val="en-US"/>
+              </w:rPr>
+              <w:t>https://quizlet.com/207905035/market-leader-intermediate-unit-6-money-flash-cards/</w:t>
+            </w:r>
+            <w:r>
+              <w:rPr>
+                <w:rStyle w:val="5"/>
+                <w:lang w:val="en-US"/>
+              </w:rPr>
+              <w:fldChar w:fldCharType="end"/>
+            </w:r>
           </w:p>
         </w:tc>
       </w:tr>
       <w:tr>
+        <w:tblPrEx>
+          <w:tblBorders>
+            <w:top w:val="none" w:color="auto" w:sz="0" w:space="0"/>
+            <w:left w:val="none" w:color="auto" w:sz="0" w:space="0"/>
+            <w:bottom w:val="none" w:color="auto" w:sz="0" w:space="0"/>
+            <w:right w:val="none" w:color="auto" w:sz="0" w:space="0"/>
+            <w:insideH w:val="none" w:color="auto" w:sz="0" w:space="0"/>
+            <w:insideV w:val="none" w:color="auto" w:sz="0" w:space="0"/>
+          </w:tblBorders>
+          <w:tblCellMar>
+            <w:top w:w="0" w:type="dxa"/>
+            <w:left w:w="108" w:type="dxa"/>
+            <w:bottom w:w="0" w:type="dxa"/>
+            <w:right w:w="108" w:type="dxa"/>
+          </w:tblCellMar>
+        </w:tblPrEx>
         <w:tc>
           <w:tcPr>
             <w:tcW w:w="328" w:type="dxa"/>
           </w:tcPr>
           <w:p>
             <w:pPr>
+              <w:spacing w:after="0" w:line="240" w:lineRule="auto"/>
               <w:rPr>
                 <w:lang w:val="en-US"/>
               </w:rPr>
@@ -237,6 +281,7 @@
           </w:tcPr>
           <w:p>
             <w:pPr>
+              <w:spacing w:after="0" w:line="240" w:lineRule="auto"/>
               <w:rPr>
                 <w:lang w:val="en-US"/>
               </w:rPr>
@@ -255,6 +300,7 @@
           </w:tcPr>
           <w:p>
             <w:pPr>
+              <w:spacing w:after="0" w:line="240" w:lineRule="auto"/>
               <w:rPr>
                 <w:lang w:val="en-US"/>
               </w:rPr>
@@ -267,29 +313,61 @@
           </w:tcPr>
           <w:p>
             <w:pPr>
-              <w:rPr>
-                <w:lang w:val="en-US"/>
-              </w:rPr>
-            </w:pPr>
-            <w:hyperlink r:id="rId7" w:history="1">
-              <w:r>
-                <w:rPr>
-                  <w:rStyle w:val="a4"/>
-                  <w:lang w:val="en-US"/>
-                </w:rPr>
-                <w:t>https://quizlet.com/762434632/phrasal-verbs-flash-cards/</w:t>
-              </w:r>
-            </w:hyperlink>
+              <w:spacing w:after="0" w:line="240" w:lineRule="auto"/>
+              <w:rPr>
+                <w:lang w:val="en-US"/>
+              </w:rPr>
+            </w:pPr>
+            <w:r>
+              <w:fldChar w:fldCharType="begin"/>
+            </w:r>
+            <w:r>
+              <w:instrText xml:space="preserve"> HYPERLINK "https://quizlet.com/762434632/phrasal-verbs-flash-cards/" </w:instrText>
+            </w:r>
+            <w:r>
+              <w:fldChar w:fldCharType="separate"/>
+            </w:r>
+            <w:r>
+              <w:rPr>
+                <w:rStyle w:val="5"/>
+                <w:lang w:val="en-US"/>
+              </w:rPr>
+              <w:t>https://quizlet.com/762434632/phrasal-verbs-flash-cards/</w:t>
+            </w:r>
+            <w:r>
+              <w:rPr>
+                <w:rStyle w:val="5"/>
+                <w:lang w:val="en-US"/>
+              </w:rPr>
+              <w:fldChar w:fldCharType="end"/>
+            </w:r>
           </w:p>
         </w:tc>
       </w:tr>
       <w:tr>
+        <w:tblPrEx>
+          <w:tblBorders>
+            <w:top w:val="none" w:color="auto" w:sz="0" w:space="0"/>
+            <w:left w:val="none" w:color="auto" w:sz="0" w:space="0"/>
+            <w:bottom w:val="none" w:color="auto" w:sz="0" w:space="0"/>
+            <w:right w:val="none" w:color="auto" w:sz="0" w:space="0"/>
+            <w:insideH w:val="none" w:color="auto" w:sz="0" w:space="0"/>
+            <w:insideV w:val="none" w:color="auto" w:sz="0" w:space="0"/>
+          </w:tblBorders>
+          <w:tblCellMar>
+            <w:top w:w="0" w:type="dxa"/>
+            <w:left w:w="108" w:type="dxa"/>
+            <w:bottom w:w="0" w:type="dxa"/>
+            <w:right w:w="108" w:type="dxa"/>
+          </w:tblCellMar>
+        </w:tblPrEx>
         <w:tc>
           <w:tcPr>
             <w:tcW w:w="328" w:type="dxa"/>
           </w:tcPr>
           <w:p>
             <w:pPr>
+              <w:spacing w:after="0" w:line="240" w:lineRule="auto"/>
               <w:rPr>
                 <w:lang w:val="en-US"/>
               </w:rPr>
@@ -308,6 +386,7 @@
           </w:tcPr>
           <w:p>
             <w:pPr>
+              <w:spacing w:after="0" w:line="240" w:lineRule="auto"/>
               <w:rPr>
                 <w:lang w:val="en-US"/>
               </w:rPr>
@@ -326,6 +405,7 @@
           </w:tcPr>
           <w:p>
             <w:pPr>
+              <w:spacing w:after="0" w:line="240" w:lineRule="auto"/>
               <w:rPr>
                 <w:lang w:val="en-US"/>
               </w:rPr>
@@ -338,29 +418,61 @@
           </w:tcPr>
           <w:p>
             <w:pPr>
-              <w:rPr>
-                <w:lang w:val="en-US"/>
-              </w:rPr>
-            </w:pPr>
-            <w:hyperlink r:id="rId8" w:history="1">
-              <w:r>
-                <w:rPr>
-                  <w:rStyle w:val="a4"/>
-                  <w:lang w:val="en-US"/>
-                </w:rPr>
-                <w:t>https://quizlet.com/nl/544991528/market-leader-intermediate-unit-3-change-flash-cards/</w:t>
-              </w:r>
-            </w:hyperlink>
+              <w:spacing w:after="0" w:line="240" w:lineRule="auto"/>
+              <w:rPr>
+                <w:lang w:val="en-US"/>
+              </w:rPr>
+            </w:pPr>
+            <w:r>
+              <w:fldChar w:fldCharType="begin"/>
+            </w:r>
+            <w:r>
+              <w:instrText xml:space="preserve"> HYPERLINK "https://quizlet.com/nl/544991528/market-leader-intermediate-unit-3-change-flash-cards/" </w:instrText>
+            </w:r>
+            <w:r>
+              <w:fldChar w:fldCharType="separate"/>
+            </w:r>
+            <w:r>
+              <w:rPr>
+                <w:rStyle w:val="5"/>
+                <w:lang w:val="en-US"/>
+              </w:rPr>
+              <w:t>https://quizlet.com/nl/544991528/market-leader-intermediate-unit-3-change-flash-cards/</w:t>
+            </w:r>
+            <w:r>
+              <w:rPr>
+                <w:rStyle w:val="5"/>
+                <w:lang w:val="en-US"/>
+              </w:rPr>
+              <w:fldChar w:fldCharType="end"/>
+            </w:r>
           </w:p>
         </w:tc>
       </w:tr>
       <w:tr>
+        <w:tblPrEx>
+          <w:tblBorders>
+            <w:top w:val="none" w:color="auto" w:sz="0" w:space="0"/>
+            <w:left w:val="none" w:color="auto" w:sz="0" w:space="0"/>
+            <w:bottom w:val="none" w:color="auto" w:sz="0" w:space="0"/>
+            <w:right w:val="none" w:color="auto" w:sz="0" w:space="0"/>
+            <w:insideH w:val="none" w:color="auto" w:sz="0" w:space="0"/>
+            <w:insideV w:val="none" w:color="auto" w:sz="0" w:space="0"/>
+          </w:tblBorders>
+          <w:tblCellMar>
+            <w:top w:w="0" w:type="dxa"/>
+            <w:left w:w="108" w:type="dxa"/>
+            <w:bottom w:w="0" w:type="dxa"/>
+            <w:right w:w="108" w:type="dxa"/>
+          </w:tblCellMar>
+        </w:tblPrEx>
         <w:tc>
           <w:tcPr>
             <w:tcW w:w="328" w:type="dxa"/>
           </w:tcPr>
           <w:p>
             <w:pPr>
+              <w:spacing w:after="0" w:line="240" w:lineRule="auto"/>
               <w:rPr>
                 <w:lang w:val="en-US"/>
               </w:rPr>
@@ -379,6 +491,7 @@
           </w:tcPr>
           <w:p>
             <w:pPr>
+              <w:spacing w:after="0" w:line="240" w:lineRule="auto"/>
               <w:rPr>
                 <w:lang w:val="en-US"/>
               </w:rPr>
@@ -397,6 +510,7 @@
           </w:tcPr>
           <w:p>
             <w:pPr>
+              <w:spacing w:after="0" w:line="240" w:lineRule="auto"/>
               <w:rPr>
                 <w:lang w:val="en-US"/>
               </w:rPr>
@@ -409,19 +523,34 @@
           </w:tcPr>
           <w:p>
             <w:pPr>
-              <w:rPr>
-                <w:lang w:val="en-US"/>
-              </w:rPr>
-            </w:pPr>
-            <w:hyperlink r:id="rId9" w:history="1">
-              <w:r>
-                <w:rPr>
-                  <w:rStyle w:val="a4"/>
-                  <w:lang w:val="en-US"/>
-                </w:rPr>
-                <w:t>https://quizlet.com/search?query=irregular-verbs-english&amp;type=sets&amp;useOriginal</w:t>
-              </w:r>
-            </w:hyperlink>
+              <w:spacing w:after="0" w:line="240" w:lineRule="auto"/>
+              <w:rPr>
+                <w:lang w:val="en-US"/>
+              </w:rPr>
+            </w:pPr>
+            <w:r>
+              <w:fldChar w:fldCharType="begin"/>
+            </w:r>
+            <w:r>
+              <w:instrText xml:space="preserve"> HYPERLINK "https://quizlet.com/search?query=irregular-verbs-english&amp;type=sets&amp;useOriginal" </w:instrText>
+            </w:r>
+            <w:r>
+              <w:fldChar w:fldCharType="separate"/>
+            </w:r>
+            <w:r>
+              <w:rPr>
+                <w:rStyle w:val="5"/>
+                <w:lang w:val="en-US"/>
+              </w:rPr>
+              <w:t>https://quizlet.com/search?query=irregular-verbs-english&amp;type=sets&amp;useOriginal</w:t>
+            </w:r>
+            <w:r>
+              <w:rPr>
+                <w:rStyle w:val="5"/>
+                <w:lang w:val="en-US"/>
+              </w:rPr>
+              <w:fldChar w:fldCharType="end"/>
+            </w:r>
             <w:r>
               <w:rPr>
                 <w:lang w:val="en-US"/>
@@ -432,12 +561,29 @@
         </w:tc>
       </w:tr>
       <w:tr>
+        <w:tblPrEx>
+          <w:tblBorders>
+            <w:top w:val="none" w:color="auto" w:sz="0" w:space="0"/>
+            <w:left w:val="none" w:color="auto" w:sz="0" w:space="0"/>
+            <w:bottom w:val="none" w:color="auto" w:sz="0" w:space="0"/>
+            <w:right w:val="none" w:color="auto" w:sz="0" w:space="0"/>
+            <w:insideH w:val="none" w:color="auto" w:sz="0" w:space="0"/>
+            <w:insideV w:val="none" w:color="auto" w:sz="0" w:space="0"/>
+          </w:tblBorders>
+          <w:tblCellMar>
+            <w:top w:w="0" w:type="dxa"/>
+            <w:left w:w="108" w:type="dxa"/>
+            <w:bottom w:w="0" w:type="dxa"/>
+            <w:right w:w="108" w:type="dxa"/>
+          </w:tblCellMar>
+        </w:tblPrEx>
         <w:tc>
           <w:tcPr>
             <w:tcW w:w="328" w:type="dxa"/>
           </w:tcPr>
           <w:p>
             <w:pPr>
+              <w:spacing w:after="0" w:line="240" w:lineRule="auto"/>
               <w:rPr>
                 <w:lang w:val="en-US"/>
               </w:rPr>
@@ -456,6 +602,7 @@
           </w:tcPr>
           <w:p>
             <w:pPr>
+              <w:spacing w:after="0" w:line="240" w:lineRule="auto"/>
               <w:rPr>
                 <w:lang w:val="en-US"/>
               </w:rPr>
@@ -474,6 +621,7 @@
           </w:tcPr>
           <w:p>
             <w:pPr>
+              <w:spacing w:after="0" w:line="240" w:lineRule="auto"/>
               <w:rPr>
                 <w:lang w:val="en-US"/>
               </w:rPr>
@@ -486,29 +634,61 @@
           </w:tcPr>
           <w:p>
             <w:pPr>
-              <w:rPr>
-                <w:lang w:val="en-US"/>
-              </w:rPr>
-            </w:pPr>
-            <w:hyperlink r:id="rId10" w:history="1">
-              <w:r>
-                <w:rPr>
-                  <w:rStyle w:val="a4"/>
-                  <w:lang w:val="en-US"/>
-                </w:rPr>
-                <w:t>https://quizlet.com/ru/881676563/market-leader-intermediate-unit-3-flash-cards/</w:t>
-              </w:r>
-            </w:hyperlink>
+              <w:spacing w:after="0" w:line="240" w:lineRule="auto"/>
+              <w:rPr>
+                <w:lang w:val="en-US"/>
+              </w:rPr>
+            </w:pPr>
+            <w:r>
+              <w:fldChar w:fldCharType="begin"/>
+            </w:r>
+            <w:r>
+              <w:instrText xml:space="preserve"> HYPERLINK "https://quizlet.com/ru/881676563/market-leader-intermediate-unit-3-flash-cards/" </w:instrText>
+            </w:r>
+            <w:r>
+              <w:fldChar w:fldCharType="separate"/>
+            </w:r>
+            <w:r>
+              <w:rPr>
+                <w:rStyle w:val="5"/>
+                <w:lang w:val="en-US"/>
+              </w:rPr>
+              <w:t>https://quizlet.com/ru/881676563/market-leader-intermediate-unit-3-flash-cards/</w:t>
+            </w:r>
+            <w:r>
+              <w:rPr>
+                <w:rStyle w:val="5"/>
+                <w:lang w:val="en-US"/>
+              </w:rPr>
+              <w:fldChar w:fldCharType="end"/>
+            </w:r>
           </w:p>
         </w:tc>
       </w:tr>
       <w:tr>
+        <w:tblPrEx>
+          <w:tblBorders>
+            <w:top w:val="none" w:color="auto" w:sz="0" w:space="0"/>
+            <w:left w:val="none" w:color="auto" w:sz="0" w:space="0"/>
+            <w:bottom w:val="none" w:color="auto" w:sz="0" w:space="0"/>
+            <w:right w:val="none" w:color="auto" w:sz="0" w:space="0"/>
+            <w:insideH w:val="none" w:color="auto" w:sz="0" w:space="0"/>
+            <w:insideV w:val="none" w:color="auto" w:sz="0" w:space="0"/>
+          </w:tblBorders>
+          <w:tblCellMar>
+            <w:top w:w="0" w:type="dxa"/>
+            <w:left w:w="108" w:type="dxa"/>
+            <w:bottom w:w="0" w:type="dxa"/>
+            <w:right w:w="108" w:type="dxa"/>
+          </w:tblCellMar>
+        </w:tblPrEx>
         <w:tc>
           <w:tcPr>
             <w:tcW w:w="328" w:type="dxa"/>
           </w:tcPr>
           <w:p>
             <w:pPr>
+              <w:spacing w:after="0" w:line="240" w:lineRule="auto"/>
               <w:rPr>
                 <w:lang w:val="uk-UA"/>
               </w:rPr>
@@ -527,6 +707,7 @@
           </w:tcPr>
           <w:p>
             <w:pPr>
+              <w:spacing w:after="0" w:line="240" w:lineRule="auto"/>
               <w:rPr>
                 <w:lang w:val="en-US"/>
               </w:rPr>
@@ -545,6 +726,7 @@
           </w:tcPr>
           <w:p>
             <w:pPr>
+              <w:spacing w:after="0" w:line="240" w:lineRule="auto"/>
               <w:rPr>
                 <w:lang w:val="en-US"/>
               </w:rPr>
@@ -557,29 +739,61 @@
           </w:tcPr>
           <w:p>
             <w:pPr>
-              <w:rPr>
-                <w:lang w:val="en-US"/>
-              </w:rPr>
-            </w:pPr>
-            <w:hyperlink r:id="rId11" w:history="1">
-              <w:r>
-                <w:rPr>
-                  <w:rStyle w:val="a4"/>
-                  <w:lang w:val="en-US"/>
-                </w:rPr>
-                <w:t>https://quizlet.com/nl/521292408/market-leader-intermediate-unit-2-travel-flash-cards/</w:t>
-              </w:r>
-            </w:hyperlink>
+              <w:spacing w:after="0" w:line="240" w:lineRule="auto"/>
+              <w:rPr>
+                <w:lang w:val="en-US"/>
+              </w:rPr>
+            </w:pPr>
+            <w:r>
+              <w:fldChar w:fldCharType="begin"/>
+            </w:r>
+            <w:r>
+              <w:instrText xml:space="preserve"> HYPERLINK "https://quizlet.com/nl/521292408/market-leader-intermediate-unit-2-travel-flash-cards/" </w:instrText>
+            </w:r>
+            <w:r>
+              <w:fldChar w:fldCharType="separate"/>
+            </w:r>
+            <w:r>
+              <w:rPr>
+                <w:rStyle w:val="5"/>
+                <w:lang w:val="en-US"/>
+              </w:rPr>
+              <w:t>https://quizlet.com/nl/521292408/market-leader-intermediate-unit-2-travel-flash-cards/</w:t>
+            </w:r>
+            <w:r>
+              <w:rPr>
+                <w:rStyle w:val="5"/>
+                <w:lang w:val="en-US"/>
+              </w:rPr>
+              <w:fldChar w:fldCharType="end"/>
+            </w:r>
           </w:p>
         </w:tc>
       </w:tr>
       <w:tr>
+        <w:tblPrEx>
+          <w:tblBorders>
+            <w:top w:val="none" w:color="auto" w:sz="0" w:space="0"/>
+            <w:left w:val="none" w:color="auto" w:sz="0" w:space="0"/>
+            <w:bottom w:val="none" w:color="auto" w:sz="0" w:space="0"/>
+            <w:right w:val="none" w:color="auto" w:sz="0" w:space="0"/>
+            <w:insideH w:val="none" w:color="auto" w:sz="0" w:space="0"/>
+            <w:insideV w:val="none" w:color="auto" w:sz="0" w:space="0"/>
+          </w:tblBorders>
+          <w:tblCellMar>
+            <w:top w:w="0" w:type="dxa"/>
+            <w:left w:w="108" w:type="dxa"/>
+            <w:bottom w:w="0" w:type="dxa"/>
+            <w:right w:w="108" w:type="dxa"/>
+          </w:tblCellMar>
+        </w:tblPrEx>
         <w:tc>
           <w:tcPr>
             <w:tcW w:w="328" w:type="dxa"/>
           </w:tcPr>
           <w:p>
             <w:pPr>
+              <w:spacing w:after="0" w:line="240" w:lineRule="auto"/>
               <w:rPr>
                 <w:lang w:val="en-US"/>
               </w:rPr>
@@ -598,6 +812,7 @@
           </w:tcPr>
           <w:p>
             <w:pPr>
+              <w:spacing w:after="0" w:line="240" w:lineRule="auto"/>
               <w:rPr>
                 <w:lang w:val="en-US"/>
               </w:rPr>
@@ -616,6 +831,7 @@
           </w:tcPr>
           <w:p>
             <w:pPr>
+              <w:spacing w:after="0" w:line="240" w:lineRule="auto"/>
               <w:rPr>
                 <w:lang w:val="en-US"/>
               </w:rPr>
@@ -628,29 +844,61 @@
           </w:tcPr>
           <w:p>
             <w:pPr>
-              <w:rPr>
-                <w:lang w:val="en-US"/>
-              </w:rPr>
-            </w:pPr>
-            <w:hyperlink r:id="rId12" w:history="1">
-              <w:r>
-                <w:rPr>
-                  <w:rStyle w:val="a4"/>
-                  <w:lang w:val="en-US"/>
-                </w:rPr>
-                <w:t>https://quizlet.com/210381761/market-leader-intermediate-unit-1-flash-cards/</w:t>
-              </w:r>
-            </w:hyperlink>
+              <w:spacing w:after="0" w:line="240" w:lineRule="auto"/>
+              <w:rPr>
+                <w:lang w:val="en-US"/>
+              </w:rPr>
+            </w:pPr>
+            <w:r>
+              <w:fldChar w:fldCharType="begin"/>
+            </w:r>
+            <w:r>
+              <w:instrText xml:space="preserve"> HYPERLINK "https://quizlet.com/210381761/market-leader-intermediate-unit-1-flash-cards/" </w:instrText>
+            </w:r>
+            <w:r>
+              <w:fldChar w:fldCharType="separate"/>
+            </w:r>
+            <w:r>
+              <w:rPr>
+                <w:rStyle w:val="5"/>
+                <w:lang w:val="en-US"/>
+              </w:rPr>
+              <w:t>https://quizlet.com/210381761/market-leader-intermediate-unit-1-flash-cards/</w:t>
+            </w:r>
+            <w:r>
+              <w:rPr>
+                <w:rStyle w:val="5"/>
+                <w:lang w:val="en-US"/>
+              </w:rPr>
+              <w:fldChar w:fldCharType="end"/>
+            </w:r>
           </w:p>
         </w:tc>
       </w:tr>
       <w:tr>
+        <w:tblPrEx>
+          <w:tblBorders>
+            <w:top w:val="none" w:color="auto" w:sz="0" w:space="0"/>
+            <w:left w:val="none" w:color="auto" w:sz="0" w:space="0"/>
+            <w:bottom w:val="none" w:color="auto" w:sz="0" w:space="0"/>
+            <w:right w:val="none" w:color="auto" w:sz="0" w:space="0"/>
+            <w:insideH w:val="none" w:color="auto" w:sz="0" w:space="0"/>
+            <w:insideV w:val="none" w:color="auto" w:sz="0" w:space="0"/>
+          </w:tblBorders>
+          <w:tblCellMar>
+            <w:top w:w="0" w:type="dxa"/>
+            <w:left w:w="108" w:type="dxa"/>
+            <w:bottom w:w="0" w:type="dxa"/>
+            <w:right w:w="108" w:type="dxa"/>
+          </w:tblCellMar>
+        </w:tblPrEx>
         <w:tc>
           <w:tcPr>
             <w:tcW w:w="328" w:type="dxa"/>
           </w:tcPr>
           <w:p>
             <w:pPr>
+              <w:spacing w:after="0" w:line="240" w:lineRule="auto"/>
               <w:rPr>
                 <w:lang w:val="en-US"/>
               </w:rPr>
@@ -669,6 +917,7 @@
           </w:tcPr>
           <w:p>
             <w:pPr>
+              <w:spacing w:after="0" w:line="240" w:lineRule="auto"/>
               <w:rPr>
                 <w:lang w:val="en-US"/>
               </w:rPr>
@@ -687,6 +936,7 @@
           </w:tcPr>
           <w:p>
             <w:pPr>
+              <w:spacing w:after="0" w:line="240" w:lineRule="auto"/>
               <w:rPr>
                 <w:lang w:val="en-US"/>
               </w:rPr>
@@ -699,29 +949,61 @@
           </w:tcPr>
           <w:p>
             <w:pPr>
-              <w:rPr>
-                <w:lang w:val="en-US"/>
-              </w:rPr>
-            </w:pPr>
-            <w:hyperlink r:id="rId13" w:history="1">
-              <w:r>
-                <w:rPr>
-                  <w:rStyle w:val="a4"/>
-                  <w:lang w:val="en-US"/>
-                </w:rPr>
-                <w:t>https://quizlet.com/ru/269222603/market-leader-intermediate-unit-7-idioms-flash-cards/</w:t>
-              </w:r>
-            </w:hyperlink>
+              <w:spacing w:after="0" w:line="240" w:lineRule="auto"/>
+              <w:rPr>
+                <w:lang w:val="en-US"/>
+              </w:rPr>
+            </w:pPr>
+            <w:r>
+              <w:fldChar w:fldCharType="begin"/>
+            </w:r>
+            <w:r>
+              <w:instrText xml:space="preserve"> HYPERLINK "https://quizlet.com/ru/269222603/market-leader-intermediate-unit-7-idioms-flash-cards/" </w:instrText>
+            </w:r>
+            <w:r>
+              <w:fldChar w:fldCharType="separate"/>
+            </w:r>
+            <w:r>
+              <w:rPr>
+                <w:rStyle w:val="5"/>
+                <w:lang w:val="en-US"/>
+              </w:rPr>
+              <w:t>https://quizlet.com/ru/269222603/market-leader-intermediate-unit-7-idioms-flash-cards/</w:t>
+            </w:r>
+            <w:r>
+              <w:rPr>
+                <w:rStyle w:val="5"/>
+                <w:lang w:val="en-US"/>
+              </w:rPr>
+              <w:fldChar w:fldCharType="end"/>
+            </w:r>
           </w:p>
         </w:tc>
       </w:tr>
       <w:tr>
+        <w:tblPrEx>
+          <w:tblBorders>
+            <w:top w:val="none" w:color="auto" w:sz="0" w:space="0"/>
+            <w:left w:val="none" w:color="auto" w:sz="0" w:space="0"/>
+            <w:bottom w:val="none" w:color="auto" w:sz="0" w:space="0"/>
+            <w:right w:val="none" w:color="auto" w:sz="0" w:space="0"/>
+            <w:insideH w:val="none" w:color="auto" w:sz="0" w:space="0"/>
+            <w:insideV w:val="none" w:color="auto" w:sz="0" w:space="0"/>
+          </w:tblBorders>
+          <w:tblCellMar>
+            <w:top w:w="0" w:type="dxa"/>
+            <w:left w:w="108" w:type="dxa"/>
+            <w:bottom w:w="0" w:type="dxa"/>
+            <w:right w:w="108" w:type="dxa"/>
+          </w:tblCellMar>
+        </w:tblPrEx>
         <w:tc>
           <w:tcPr>
             <w:tcW w:w="328" w:type="dxa"/>
           </w:tcPr>
           <w:p>
             <w:pPr>
+              <w:spacing w:after="0" w:line="240" w:lineRule="auto"/>
               <w:rPr>
                 <w:lang w:val="en-US"/>
               </w:rPr>
@@ -740,6 +1022,7 @@
           </w:tcPr>
           <w:p>
             <w:pPr>
+              <w:spacing w:after="0" w:line="240" w:lineRule="auto"/>
               <w:rPr>
                 <w:lang w:val="en-US"/>
               </w:rPr>
@@ -758,6 +1041,7 @@
           </w:tcPr>
           <w:p>
             <w:pPr>
+              <w:spacing w:after="0" w:line="240" w:lineRule="auto"/>
               <w:rPr>
                 <w:lang w:val="en-US"/>
               </w:rPr>
@@ -770,29 +1054,61 @@
           </w:tcPr>
           <w:p>
             <w:pPr>
-              <w:rPr>
-                <w:lang w:val="en-US"/>
-              </w:rPr>
-            </w:pPr>
-            <w:hyperlink r:id="rId14" w:history="1">
-              <w:r>
-                <w:rPr>
-                  <w:rStyle w:val="a4"/>
-                  <w:lang w:val="en-US"/>
-                </w:rPr>
-                <w:t>https://quizlet.com/ru/572578883/market-leader-intermediate-unit-7-culture-flash-cards/</w:t>
-              </w:r>
-            </w:hyperlink>
+              <w:spacing w:after="0" w:line="240" w:lineRule="auto"/>
+              <w:rPr>
+                <w:lang w:val="en-US"/>
+              </w:rPr>
+            </w:pPr>
+            <w:r>
+              <w:fldChar w:fldCharType="begin"/>
+            </w:r>
+            <w:r>
+              <w:instrText xml:space="preserve"> HYPERLINK "https://quizlet.com/ru/572578883/market-leader-intermediate-unit-7-culture-flash-cards/" </w:instrText>
+            </w:r>
+            <w:r>
+              <w:fldChar w:fldCharType="separate"/>
+            </w:r>
+            <w:r>
+              <w:rPr>
+                <w:rStyle w:val="5"/>
+                <w:lang w:val="en-US"/>
+              </w:rPr>
+              <w:t>https://quizlet.com/ru/572578883/market-leader-intermediate-unit-7-culture-flash-cards/</w:t>
+            </w:r>
+            <w:r>
+              <w:rPr>
+                <w:rStyle w:val="5"/>
+                <w:lang w:val="en-US"/>
+              </w:rPr>
+              <w:fldChar w:fldCharType="end"/>
+            </w:r>
           </w:p>
         </w:tc>
       </w:tr>
       <w:tr>
+        <w:tblPrEx>
+          <w:tblBorders>
+            <w:top w:val="none" w:color="auto" w:sz="0" w:space="0"/>
+            <w:left w:val="none" w:color="auto" w:sz="0" w:space="0"/>
+            <w:bottom w:val="none" w:color="auto" w:sz="0" w:space="0"/>
+            <w:right w:val="none" w:color="auto" w:sz="0" w:space="0"/>
+            <w:insideH w:val="none" w:color="auto" w:sz="0" w:space="0"/>
+            <w:insideV w:val="none" w:color="auto" w:sz="0" w:space="0"/>
+          </w:tblBorders>
+          <w:tblCellMar>
+            <w:top w:w="0" w:type="dxa"/>
+            <w:left w:w="108" w:type="dxa"/>
+            <w:bottom w:w="0" w:type="dxa"/>
+            <w:right w:w="108" w:type="dxa"/>
+          </w:tblCellMar>
+        </w:tblPrEx>
         <w:tc>
           <w:tcPr>
             <w:tcW w:w="328" w:type="dxa"/>
           </w:tcPr>
           <w:p>
             <w:pPr>
+              <w:spacing w:after="0" w:line="240" w:lineRule="auto"/>
               <w:rPr>
                 <w:lang w:val="en-US"/>
               </w:rPr>
@@ -808,6 +1124,7 @@
           </w:tcPr>
           <w:p>
             <w:pPr>
+              <w:spacing w:after="0" w:line="240" w:lineRule="auto"/>
               <w:rPr>
                 <w:lang w:val="en-US"/>
               </w:rPr>
@@ -826,6 +1143,7 @@
           </w:tcPr>
           <w:p>
             <w:pPr>
+              <w:spacing w:after="0" w:line="240" w:lineRule="auto"/>
               <w:rPr>
                 <w:lang w:val="en-US"/>
               </w:rPr>
@@ -838,29 +1156,61 @@
           </w:tcPr>
           <w:p>
             <w:pPr>
-              <w:rPr>
-                <w:lang w:val="en-US"/>
-              </w:rPr>
-            </w:pPr>
-            <w:hyperlink r:id="rId15" w:history="1">
-              <w:r>
-                <w:rPr>
-                  <w:rStyle w:val="a4"/>
-                  <w:lang w:val="en-US"/>
-                </w:rPr>
-                <w:t>https://quizlet.com/ru/714822453/market-leader-intermediate-unit-8-flash-cards/</w:t>
-              </w:r>
-            </w:hyperlink>
+              <w:spacing w:after="0" w:line="240" w:lineRule="auto"/>
+              <w:rPr>
+                <w:lang w:val="en-US"/>
+              </w:rPr>
+            </w:pPr>
+            <w:r>
+              <w:fldChar w:fldCharType="begin"/>
+            </w:r>
+            <w:r>
+              <w:instrText xml:space="preserve"> HYPERLINK "https://quizlet.com/ru/714822453/market-leader-intermediate-unit-8-flash-cards/" </w:instrText>
+            </w:r>
+            <w:r>
+              <w:fldChar w:fldCharType="separate"/>
+            </w:r>
+            <w:r>
+              <w:rPr>
+                <w:rStyle w:val="5"/>
+                <w:lang w:val="en-US"/>
+              </w:rPr>
+              <w:t>https://quizlet.com/ru/714822453/market-leader-intermediate-unit-8-flash-cards/</w:t>
+            </w:r>
+            <w:r>
+              <w:rPr>
+                <w:rStyle w:val="5"/>
+                <w:lang w:val="en-US"/>
+              </w:rPr>
+              <w:fldChar w:fldCharType="end"/>
+            </w:r>
           </w:p>
         </w:tc>
       </w:tr>
       <w:tr>
+        <w:tblPrEx>
+          <w:tblBorders>
+            <w:top w:val="none" w:color="auto" w:sz="0" w:space="0"/>
+            <w:left w:val="none" w:color="auto" w:sz="0" w:space="0"/>
+            <w:bottom w:val="none" w:color="auto" w:sz="0" w:space="0"/>
+            <w:right w:val="none" w:color="auto" w:sz="0" w:space="0"/>
+            <w:insideH w:val="none" w:color="auto" w:sz="0" w:space="0"/>
+            <w:insideV w:val="none" w:color="auto" w:sz="0" w:space="0"/>
+          </w:tblBorders>
+          <w:tblCellMar>
+            <w:top w:w="0" w:type="dxa"/>
+            <w:left w:w="108" w:type="dxa"/>
+            <w:bottom w:w="0" w:type="dxa"/>
+            <w:right w:w="108" w:type="dxa"/>
+          </w:tblCellMar>
+        </w:tblPrEx>
         <w:tc>
           <w:tcPr>
             <w:tcW w:w="328" w:type="dxa"/>
           </w:tcPr>
           <w:p>
             <w:pPr>
+              <w:spacing w:after="0" w:line="240" w:lineRule="auto"/>
               <w:rPr>
                 <w:lang w:val="en-US"/>
               </w:rPr>
@@ -879,33 +1229,16 @@
           </w:tcPr>
           <w:p>
             <w:pPr>
-              <w:rPr>
-                <w:lang w:val="en-US"/>
-              </w:rPr>
-            </w:pPr>
-            <w:r>
-              <w:rPr>
-                <w:lang w:val="en-US"/>
-              </w:rPr>
-              <w:t>Ve</w:t>
-            </w:r>
-            <w:r>
-              <w:rPr>
-                <w:lang w:val="en-US"/>
-              </w:rPr>
-              <w:t>r</w:t>
-            </w:r>
-            <w:r>
-              <w:rPr>
-                <w:lang w:val="en-US"/>
-              </w:rPr>
-              <w:t>bs with prepositions</w:t>
-            </w:r>
-            <w:r>
-              <w:rPr>
-                <w:lang w:val="en-US"/>
-              </w:rPr>
-              <w:t xml:space="preserve"> (part 1)</w:t>
+              <w:spacing w:after="0" w:line="240" w:lineRule="auto"/>
+              <w:rPr>
+                <w:lang w:val="en-US"/>
+              </w:rPr>
+            </w:pPr>
+            <w:r>
+              <w:rPr>
+                <w:lang w:val="en-US"/>
+              </w:rPr>
+              <w:t>Verbs with prepositions (part 1)</w:t>
             </w:r>
           </w:p>
         </w:tc>
@@ -915,6 +1248,7 @@
           </w:tcPr>
           <w:p>
             <w:pPr>
+              <w:spacing w:after="0" w:line="240" w:lineRule="auto"/>
               <w:rPr>
                 <w:lang w:val="en-US"/>
               </w:rPr>
@@ -927,19 +1261,34 @@
           </w:tcPr>
           <w:p>
             <w:pPr>
-              <w:rPr>
-                <w:lang w:val="en-US"/>
-              </w:rPr>
-            </w:pPr>
-            <w:hyperlink r:id="rId16" w:history="1">
-              <w:r>
-                <w:rPr>
-                  <w:rStyle w:val="a4"/>
-                  <w:lang w:val="en-US"/>
-                </w:rPr>
-                <w:t>https://quizlet.com/ua/931314903/verbs-with-prepositions-flash-cards/</w:t>
-              </w:r>
-            </w:hyperlink>
+              <w:spacing w:after="0" w:line="240" w:lineRule="auto"/>
+              <w:rPr>
+                <w:lang w:val="en-US"/>
+              </w:rPr>
+            </w:pPr>
+            <w:r>
+              <w:fldChar w:fldCharType="begin"/>
+            </w:r>
+            <w:r>
+              <w:instrText xml:space="preserve"> HYPERLINK "https://quizlet.com/ua/931314903/verbs-with-prepositions-flash-cards/" </w:instrText>
+            </w:r>
+            <w:r>
+              <w:fldChar w:fldCharType="separate"/>
+            </w:r>
+            <w:r>
+              <w:rPr>
+                <w:rStyle w:val="5"/>
+                <w:lang w:val="en-US"/>
+              </w:rPr>
+              <w:t>https://quizlet.com/ua/931314903/verbs-with-prepositions-flash-cards/</w:t>
+            </w:r>
+            <w:r>
+              <w:rPr>
+                <w:rStyle w:val="5"/>
+                <w:lang w:val="en-US"/>
+              </w:rPr>
+              <w:fldChar w:fldCharType="end"/>
+            </w:r>
             <w:r>
               <w:rPr>
                 <w:lang w:val="en-US"/>
@@ -950,12 +1299,29 @@
         </w:tc>
       </w:tr>
       <w:tr>
+        <w:tblPrEx>
+          <w:tblBorders>
+            <w:top w:val="none" w:color="auto" w:sz="0" w:space="0"/>
+            <w:left w:val="none" w:color="auto" w:sz="0" w:space="0"/>
+            <w:bottom w:val="none" w:color="auto" w:sz="0" w:space="0"/>
+            <w:right w:val="none" w:color="auto" w:sz="0" w:space="0"/>
+            <w:insideH w:val="none" w:color="auto" w:sz="0" w:space="0"/>
+            <w:insideV w:val="none" w:color="auto" w:sz="0" w:space="0"/>
+          </w:tblBorders>
+          <w:tblCellMar>
+            <w:top w:w="0" w:type="dxa"/>
+            <w:left w:w="108" w:type="dxa"/>
+            <w:bottom w:w="0" w:type="dxa"/>
+            <w:right w:w="108" w:type="dxa"/>
+          </w:tblCellMar>
+        </w:tblPrEx>
         <w:tc>
           <w:tcPr>
             <w:tcW w:w="328" w:type="dxa"/>
           </w:tcPr>
           <w:p>
             <w:pPr>
+              <w:spacing w:after="0" w:line="240" w:lineRule="auto"/>
               <w:rPr>
                 <w:lang w:val="en-US"/>
               </w:rPr>
@@ -974,21 +1340,16 @@
           </w:tcPr>
           <w:p>
             <w:pPr>
-              <w:rPr>
-                <w:lang w:val="en-US"/>
-              </w:rPr>
-            </w:pPr>
-            <w:r>
-              <w:rPr>
-                <w:lang w:val="en-US"/>
-              </w:rPr>
-              <w:t>Verbs with prepositions</w:t>
-            </w:r>
-            <w:r>
-              <w:rPr>
-                <w:lang w:val="en-US"/>
-              </w:rPr>
-              <w:t xml:space="preserve"> (part 2)</w:t>
+              <w:spacing w:after="0" w:line="240" w:lineRule="auto"/>
+              <w:rPr>
+                <w:lang w:val="en-US"/>
+              </w:rPr>
+            </w:pPr>
+            <w:r>
+              <w:rPr>
+                <w:lang w:val="en-US"/>
+              </w:rPr>
+              <w:t>Verbs with prepositions (part 2)</w:t>
             </w:r>
           </w:p>
         </w:tc>
@@ -998,6 +1359,7 @@
           </w:tcPr>
           <w:p>
             <w:pPr>
+              <w:spacing w:after="0" w:line="240" w:lineRule="auto"/>
               <w:rPr>
                 <w:lang w:val="en-US"/>
               </w:rPr>
@@ -1010,19 +1372,34 @@
           </w:tcPr>
           <w:p>
             <w:pPr>
-              <w:rPr>
-                <w:lang w:val="en-US"/>
-              </w:rPr>
-            </w:pPr>
-            <w:hyperlink r:id="rId17" w:history="1">
-              <w:r>
-                <w:rPr>
-                  <w:rStyle w:val="a4"/>
-                  <w:lang w:val="en-US"/>
-                </w:rPr>
-                <w:t>https://quizlet.com/ru/893383259/verbs-prepositions-flash-cards/</w:t>
-              </w:r>
-            </w:hyperlink>
+              <w:spacing w:after="0" w:line="240" w:lineRule="auto"/>
+              <w:rPr>
+                <w:lang w:val="en-US"/>
+              </w:rPr>
+            </w:pPr>
+            <w:r>
+              <w:fldChar w:fldCharType="begin"/>
+            </w:r>
+            <w:r>
+              <w:instrText xml:space="preserve"> HYPERLINK "https://quizlet.com/ru/893383259/verbs-prepositions-flash-cards/" </w:instrText>
+            </w:r>
+            <w:r>
+              <w:fldChar w:fldCharType="separate"/>
+            </w:r>
+            <w:r>
+              <w:rPr>
+                <w:rStyle w:val="5"/>
+                <w:lang w:val="en-US"/>
+              </w:rPr>
+              <w:t>https://quizlet.com/ru/893383259/verbs-prepositions-flash-cards/</w:t>
+            </w:r>
+            <w:r>
+              <w:rPr>
+                <w:rStyle w:val="5"/>
+                <w:lang w:val="en-US"/>
+              </w:rPr>
+              <w:fldChar w:fldCharType="end"/>
+            </w:r>
             <w:r>
               <w:rPr>
                 <w:lang w:val="en-US"/>
@@ -1033,16 +1410,41 @@
         </w:tc>
       </w:tr>
       <w:tr>
+        <w:tblPrEx>
+          <w:tblBorders>
+            <w:top w:val="none" w:color="auto" w:sz="0" w:space="0"/>
+            <w:left w:val="none" w:color="auto" w:sz="0" w:space="0"/>
+            <w:bottom w:val="none" w:color="auto" w:sz="0" w:space="0"/>
+            <w:right w:val="none" w:color="auto" w:sz="0" w:space="0"/>
+            <w:insideH w:val="none" w:color="auto" w:sz="0" w:space="0"/>
+            <w:insideV w:val="none" w:color="auto" w:sz="0" w:space="0"/>
+          </w:tblBorders>
+          <w:tblCellMar>
+            <w:top w:w="0" w:type="dxa"/>
+            <w:left w:w="108" w:type="dxa"/>
+            <w:bottom w:w="0" w:type="dxa"/>
+            <w:right w:w="108" w:type="dxa"/>
+          </w:tblCellMar>
+        </w:tblPrEx>
         <w:tc>
           <w:tcPr>
             <w:tcW w:w="328" w:type="dxa"/>
           </w:tcPr>
           <w:p>
             <w:pPr>
-              <w:rPr>
-                <w:lang w:val="en-US"/>
-              </w:rPr>
-            </w:pPr>
+              <w:spacing w:after="0" w:line="240" w:lineRule="auto"/>
+              <w:rPr>
+                <w:rFonts w:hint="default"/>
+                <w:lang w:val="en-US"/>
+              </w:rPr>
+            </w:pPr>
+            <w:r>
+              <w:rPr>
+                <w:rFonts w:hint="default"/>
+                <w:lang w:val="en-US"/>
+              </w:rPr>
+              <w:t>14</w:t>
+            </w:r>
           </w:p>
         </w:tc>
         <w:tc>
@@ -1051,10 +1453,21 @@
           </w:tcPr>
           <w:p>
             <w:pPr>
-              <w:rPr>
-                <w:lang w:val="en-US"/>
-              </w:rPr>
-            </w:pPr>
+              <w:spacing w:after="0" w:line="240" w:lineRule="auto"/>
+              <w:rPr>
+                <w:rFonts w:hint="default"/>
+                <w:lang w:val="en-US"/>
+              </w:rPr>
+            </w:pPr>
+            <w:r>
+              <w:rPr>
+                <w:rFonts w:hint="default"/>
+                <w:lang w:val="en-US"/>
+              </w:rPr>
+              <w:t>Business</w:t>
+            </w:r>
+            <w:bookmarkStart w:id="0" w:name="_GoBack"/>
+            <w:bookmarkEnd w:id="0"/>
           </w:p>
         </w:tc>
         <w:tc>
@@ -1063,6 +1476,7 @@
           </w:tcPr>
           <w:p>
             <w:pPr>
+              <w:spacing w:after="0" w:line="240" w:lineRule="auto"/>
               <w:rPr>
                 <w:lang w:val="en-US"/>
               </w:rPr>
@@ -1075,20 +1489,82 @@
           </w:tcPr>
           <w:p>
             <w:pPr>
-              <w:rPr>
-                <w:lang w:val="en-US"/>
-              </w:rPr>
-            </w:pPr>
+              <w:spacing w:after="0" w:line="240" w:lineRule="auto"/>
+              <w:rPr>
+                <w:rFonts w:hint="default"/>
+                <w:lang w:val="en-US"/>
+              </w:rPr>
+            </w:pPr>
+            <w:r>
+              <w:rPr>
+                <w:rFonts w:hint="default"/>
+                <w:lang w:val="en-US"/>
+              </w:rPr>
+              <w:fldChar w:fldCharType="begin"/>
+            </w:r>
+            <w:r>
+              <w:rPr>
+                <w:rFonts w:hint="default"/>
+                <w:lang w:val="en-US"/>
+              </w:rPr>
+              <w:instrText xml:space="preserve"> HYPERLINK "https://quizlet.com/ru/360142226/market-leader-intermediate-unit-9-flash-cards/" </w:instrText>
+            </w:r>
+            <w:r>
+              <w:rPr>
+                <w:rFonts w:hint="default"/>
+                <w:lang w:val="en-US"/>
+              </w:rPr>
+              <w:fldChar w:fldCharType="separate"/>
+            </w:r>
+            <w:r>
+              <w:rPr>
+                <w:rStyle w:val="5"/>
+                <w:rFonts w:hint="default"/>
+                <w:lang w:val="en-US"/>
+              </w:rPr>
+              <w:t>https://quizlet.com/ru/360142226/market-leader-intermediate-unit-9-flash-cards/</w:t>
+            </w:r>
+            <w:r>
+              <w:rPr>
+                <w:rFonts w:hint="default"/>
+                <w:lang w:val="en-US"/>
+              </w:rPr>
+              <w:fldChar w:fldCharType="end"/>
+            </w:r>
+            <w:r>
+              <w:rPr>
+                <w:rFonts w:hint="default"/>
+                <w:lang w:val="en-US"/>
+              </w:rPr>
+              <w:t xml:space="preserve"> </w:t>
+            </w:r>
           </w:p>
         </w:tc>
       </w:tr>
       <w:tr>
+        <w:tblPrEx>
+          <w:tblBorders>
+            <w:top w:val="none" w:color="auto" w:sz="0" w:space="0"/>
+            <w:left w:val="none" w:color="auto" w:sz="0" w:space="0"/>
+            <w:bottom w:val="none" w:color="auto" w:sz="0" w:space="0"/>
+            <w:right w:val="none" w:color="auto" w:sz="0" w:space="0"/>
+            <w:insideH w:val="none" w:color="auto" w:sz="0" w:space="0"/>
+            <w:insideV w:val="none" w:color="auto" w:sz="0" w:space="0"/>
+          </w:tblBorders>
+          <w:tblCellMar>
+            <w:top w:w="0" w:type="dxa"/>
+            <w:left w:w="108" w:type="dxa"/>
+            <w:bottom w:w="0" w:type="dxa"/>
+            <w:right w:w="108" w:type="dxa"/>
+          </w:tblCellMar>
+        </w:tblPrEx>
         <w:tc>
           <w:tcPr>
             <w:tcW w:w="328" w:type="dxa"/>
           </w:tcPr>
           <w:p>
             <w:pPr>
+              <w:spacing w:after="0" w:line="240" w:lineRule="auto"/>
               <w:rPr>
                 <w:lang w:val="en-US"/>
               </w:rPr>
@@ -1101,6 +1577,7 @@
           </w:tcPr>
           <w:p>
             <w:pPr>
+              <w:spacing w:after="0" w:line="240" w:lineRule="auto"/>
               <w:rPr>
                 <w:lang w:val="en-US"/>
               </w:rPr>
@@ -1113,6 +1590,7 @@
           </w:tcPr>
           <w:p>
             <w:pPr>
+              <w:spacing w:after="0" w:line="240" w:lineRule="auto"/>
               <w:rPr>
                 <w:lang w:val="en-US"/>
               </w:rPr>
@@ -1125,6 +1603,7 @@
           </w:tcPr>
           <w:p>
             <w:pPr>
+              <w:spacing w:after="0" w:line="240" w:lineRule="auto"/>
               <w:rPr>
                 <w:lang w:val="en-US"/>
               </w:rPr>
@@ -1139,192 +1618,353 @@
           <w:lang w:val="en-US"/>
         </w:rPr>
       </w:pPr>
-      <w:bookmarkStart w:id="0" w:name="_GoBack"/>
-      <w:bookmarkEnd w:id="0"/>
     </w:p>
     <w:sectPr>
       <w:pgSz w:w="16838" w:h="11906" w:orient="landscape"/>
       <w:pgMar w:top="1701" w:right="1134" w:bottom="850" w:left="1134" w:header="708" w:footer="708" w:gutter="0"/>
-      <w:cols w:space="708"/>
-      <w:docGrid w:linePitch="360"/>
+      <w:cols w:space="708" w:num="1"/>
+      <w:docGrid w:linePitch="360" w:charSpace="0"/>
     </w:sectPr>
   </w:body>
 </w:document>
 </file>
 
+<file path=word/endnotes.xml><?xml version="1.0" encoding="utf-8"?>
+<w:endnotes xmlns:wpc="http://schemas.microsoft.com/office/word/2010/wordprocessingCanvas" xmlns:mc="http://schemas.openxmlformats.org/markup-compatibility/2006" xmlns:o="urn:schemas-microsoft-com:office:office" xmlns:r="http://schemas.openxmlformats.org/officeDocument/2006/relationships" xmlns:m="http://schemas.openxmlformats.org/officeDocument/2006/math" xmlns:v="urn:schemas-microsoft-com:vml" xmlns:wp14="http://schemas.microsoft.com/office/word/2010/wordprocessingDrawing" xmlns:wp="http://schemas.openxmlformats.org/drawingml/2006/wordprocessingDrawing" xmlns:w="http://schemas.openxmlformats.org/wordprocessingml/2006/main" xmlns:w14="http://schemas.microsoft.com/office/word/2010/wordml" xmlns:w15="http://schemas.microsoft.com/office/word/2012/wordml" xmlns:w10="urn:schemas-microsoft-com:office:word" xmlns:wpg="http://schemas.microsoft.com/office/word/2010/wordprocessingGroup" xmlns:wpi="http://schemas.microsoft.com/office/word/2010/wordprocessingInk" xmlns:wne="http://schemas.microsoft.com/office/word/2006/wordml" xmlns:wps="http://schemas.microsoft.com/office/word/2010/wordprocessingShape" xmlns:wpsCustomData="http://www.wps.cn/officeDocument/2013/wpsCustomData" mc:Ignorable="w14 w15 wp14">
+  <w:endnote w:type="separator" w:id="0">
+    <w:p>
+      <w:pPr>
+        <w:spacing w:line="240" w:lineRule="auto"/>
+      </w:pPr>
+      <w:r>
+        <w:separator/>
+      </w:r>
+    </w:p>
+  </w:endnote>
+  <w:endnote w:type="continuationSeparator" w:id="1">
+    <w:p>
+      <w:pPr>
+        <w:spacing w:line="240" w:lineRule="auto"/>
+      </w:pPr>
+      <w:r>
+        <w:continuationSeparator/>
+      </w:r>
+    </w:p>
+  </w:endnote>
+</w:endnotes>
+</file>
+
+<file path=word/footnotes.xml><?xml version="1.0" encoding="utf-8"?>
+<w:footnotes xmlns:wpc="http://schemas.microsoft.com/office/word/2010/wordprocessingCanvas" xmlns:mc="http://schemas.openxmlformats.org/markup-compatibility/2006" xmlns:o="urn:schemas-microsoft-com:office:office" xmlns:r="http://schemas.openxmlformats.org/officeDocument/2006/relationships" xmlns:m="http://schemas.openxmlformats.org/officeDocument/2006/math" xmlns:v="urn:schemas-microsoft-com:vml" xmlns:wp14="http://schemas.microsoft.com/office/word/2010/wordprocessingDrawing" xmlns:wp="http://schemas.openxmlformats.org/drawingml/2006/wordprocessingDrawing" xmlns:w="http://schemas.openxmlformats.org/wordprocessingml/2006/main" xmlns:w14="http://schemas.microsoft.com/office/word/2010/wordml" xmlns:w15="http://schemas.microsoft.com/office/word/2012/wordml" xmlns:w10="urn:schemas-microsoft-com:office:word" xmlns:wpg="http://schemas.microsoft.com/office/word/2010/wordprocessingGroup" xmlns:wpi="http://schemas.microsoft.com/office/word/2010/wordprocessingInk" xmlns:wne="http://schemas.microsoft.com/office/word/2006/wordml" xmlns:wps="http://schemas.microsoft.com/office/word/2010/wordprocessingShape" xmlns:wpsCustomData="http://www.wps.cn/officeDocument/2013/wpsCustomData" mc:Ignorable="w14 w15 wp14">
+  <w:footnote w:type="separator" w:id="0">
+    <w:p>
+      <w:pPr>
+        <w:spacing w:before="0" w:after="0" w:line="276" w:lineRule="auto"/>
+      </w:pPr>
+      <w:r>
+        <w:separator/>
+      </w:r>
+    </w:p>
+  </w:footnote>
+  <w:footnote w:type="continuationSeparator" w:id="1">
+    <w:p>
+      <w:pPr>
+        <w:spacing w:before="0" w:after="0" w:line="276" w:lineRule="auto"/>
+      </w:pPr>
+      <w:r>
+        <w:continuationSeparator/>
+      </w:r>
+    </w:p>
+  </w:footnote>
+</w:footnotes>
+</file>
+
 <file path=word/styles.xml><?xml version="1.0" encoding="utf-8"?>
-<w:styles xmlns:mc="http://schemas.openxmlformats.org/markup-compatibility/2006" xmlns:r="http://schemas.openxmlformats.org/officeDocument/2006/relationships" xmlns:w="http://schemas.openxmlformats.org/wordprocessingml/2006/main" xmlns:w14="http://schemas.microsoft.com/office/word/2010/wordml" mc:Ignorable="w14">
+<w:styles xmlns:mc="http://schemas.openxmlformats.org/markup-compatibility/2006" xmlns:o="urn:schemas-microsoft-com:office:office" xmlns:r="http://schemas.openxmlformats.org/officeDocument/2006/relationships" xmlns:m="http://schemas.openxmlformats.org/officeDocument/2006/math" xmlns:v="urn:schemas-microsoft-com:vml" xmlns:w="http://schemas.openxmlformats.org/wordprocessingml/2006/main" xmlns:w14="http://schemas.microsoft.com/office/word/2010/wordml" xmlns:w10="urn:schemas-microsoft-com:office:word" xmlns:sl="http://schemas.openxmlformats.org/schemaLibrary/2006/main" xmlns:wpsCustomData="http://www.wps.cn/officeDocument/2013/wpsCustomData" mc:Ignorable="w14">
   <w:docDefaults>
     <w:rPrDefault>
       <w:rPr>
-        <w:rFonts w:asciiTheme="minorHAnsi" w:eastAsiaTheme="minorHAnsi" w:hAnsiTheme="minorHAnsi" w:cstheme="minorBidi"/>
-        <w:sz w:val="22"/>
-        <w:szCs w:val="22"/>
-        <w:lang w:val="ru-RU" w:eastAsia="en-US" w:bidi="ar-SA"/>
+        <w:rFonts w:asciiTheme="minorHAnsi" w:hAnsiTheme="minorHAnsi" w:eastAsiaTheme="minorHAnsi" w:cstheme="minorBidi"/>
       </w:rPr>
     </w:rPrDefault>
-    <w:pPrDefault>
-      <w:pPr>
-        <w:spacing w:after="200" w:line="276" w:lineRule="auto"/>
-      </w:pPr>
-    </w:pPrDefault>
+    <w:pPrDefault/>
   </w:docDefaults>
-  <w:latentStyles w:defLockedState="0" w:defUIPriority="99" w:defSemiHidden="1" w:defUnhideWhenUsed="1" w:defQFormat="0" w:count="267">
-    <w:lsdException w:name="Normal" w:semiHidden="0" w:uiPriority="0" w:unhideWhenUsed="0" w:qFormat="1"/>
-    <w:lsdException w:name="heading 1" w:semiHidden="0" w:uiPriority="9" w:unhideWhenUsed="0" w:qFormat="1"/>
-    <w:lsdException w:name="heading 2" w:uiPriority="9" w:qFormat="1"/>
-    <w:lsdException w:name="heading 3" w:uiPriority="9" w:qFormat="1"/>
-    <w:lsdException w:name="heading 4" w:uiPriority="9" w:qFormat="1"/>
-    <w:lsdException w:name="heading 5" w:uiPriority="9" w:qFormat="1"/>
-    <w:lsdException w:name="heading 6" w:uiPriority="9" w:qFormat="1"/>
-    <w:lsdException w:name="heading 7" w:uiPriority="9" w:qFormat="1"/>
-    <w:lsdException w:name="heading 8" w:uiPriority="9" w:qFormat="1"/>
-    <w:lsdException w:name="heading 9" w:uiPriority="9" w:qFormat="1"/>
-    <w:lsdException w:name="toc 1" w:uiPriority="39"/>
-    <w:lsdException w:name="toc 2" w:uiPriority="39"/>
-    <w:lsdException w:name="toc 3" w:uiPriority="39"/>
-    <w:lsdException w:name="toc 4" w:uiPriority="39"/>
-    <w:lsdException w:name="toc 5" w:uiPriority="39"/>
-    <w:lsdException w:name="toc 6" w:uiPriority="39"/>
-    <w:lsdException w:name="toc 7" w:uiPriority="39"/>
-    <w:lsdException w:name="toc 8" w:uiPriority="39"/>
-    <w:lsdException w:name="toc 9" w:uiPriority="39"/>
-    <w:lsdException w:name="caption" w:uiPriority="35" w:qFormat="1"/>
-    <w:lsdException w:name="Title" w:semiHidden="0" w:uiPriority="10" w:unhideWhenUsed="0" w:qFormat="1"/>
-    <w:lsdException w:name="Default Paragraph Font" w:uiPriority="1"/>
-    <w:lsdException w:name="Subtitle" w:semiHidden="0" w:uiPriority="11" w:unhideWhenUsed="0" w:qFormat="1"/>
-    <w:lsdException w:name="Strong" w:semiHidden="0" w:uiPriority="22" w:unhideWhenUsed="0" w:qFormat="1"/>
-    <w:lsdException w:name="Emphasis" w:semiHidden="0" w:uiPriority="20" w:unhideWhenUsed="0" w:qFormat="1"/>
-    <w:lsdException w:name="Table Grid" w:semiHidden="0" w:uiPriority="59" w:unhideWhenUsed="0"/>
-    <w:lsdException w:name="Placeholder Text" w:unhideWhenUsed="0"/>
-    <w:lsdException w:name="No Spacing" w:semiHidden="0" w:uiPriority="1" w:unhideWhenUsed="0" w:qFormat="1"/>
-    <w:lsdException w:name="Light Shading" w:semiHidden="0" w:uiPriority="60" w:unhideWhenUsed="0"/>
-    <w:lsdException w:name="Light List" w:semiHidden="0" w:uiPriority="61" w:unhideWhenUsed="0"/>
-    <w:lsdException w:name="Light Grid" w:semiHidden="0" w:uiPriority="62" w:unhideWhenUsed="0"/>
-    <w:lsdException w:name="Medium Shading 1" w:semiHidden="0" w:uiPriority="63" w:unhideWhenUsed="0"/>
-    <w:lsdException w:name="Medium Shading 2" w:semiHidden="0" w:uiPriority="64" w:unhideWhenUsed="0"/>
-    <w:lsdException w:name="Medium List 1" w:semiHidden="0" w:uiPriority="65" w:unhideWhenUsed="0"/>
-    <w:lsdException w:name="Medium List 2" w:semiHidden="0" w:uiPriority="66" w:unhideWhenUsed="0"/>
-    <w:lsdException w:name="Medium Grid 1" w:semiHidden="0" w:uiPriority="67" w:unhideWhenUsed="0"/>
-    <w:lsdException w:name="Medium Grid 2" w:semiHidden="0" w:uiPriority="68" w:unhideWhenUsed="0"/>
-    <w:lsdException w:name="Medium Grid 3" w:semiHidden="0" w:uiPriority="69" w:unhideWhenUsed="0"/>
-    <w:lsdException w:name="Dark List" w:semiHidden="0" w:uiPriority="70" w:unhideWhenUsed="0"/>
-    <w:lsdException w:name="Colorful Shading" w:semiHidden="0" w:uiPriority="71" w:unhideWhenUsed="0"/>
-    <w:lsdException w:name="Colorful List" w:semiHidden="0" w:uiPriority="72" w:unhideWhenUsed="0"/>
-    <w:lsdException w:name="Colorful Grid" w:semiHidden="0" w:uiPriority="73" w:unhideWhenUsed="0"/>
-    <w:lsdException w:name="Light Shading Accent 1" w:semiHidden="0" w:uiPriority="60" w:unhideWhenUsed="0"/>
-    <w:lsdException w:name="Light List Accent 1" w:semiHidden="0" w:uiPriority="61" w:unhideWhenUsed="0"/>
-    <w:lsdException w:name="Light Grid Accent 1" w:semiHidden="0" w:uiPriority="62" w:unhideWhenUsed="0"/>
-    <w:lsdException w:name="Medium Shading 1 Accent 1" w:semiHidden="0" w:uiPriority="63" w:unhideWhenUsed="0"/>
-    <w:lsdException w:name="Medium Shading 2 Accent 1" w:semiHidden="0" w:uiPriority="64" w:unhideWhenUsed="0"/>
-    <w:lsdException w:name="Medium List 1 Accent 1" w:semiHidden="0" w:uiPriority="65" w:unhideWhenUsed="0"/>
-    <w:lsdException w:name="Revision" w:unhideWhenUsed="0"/>
-    <w:lsdException w:name="List Paragraph" w:semiHidden="0" w:uiPriority="34" w:unhideWhenUsed="0" w:qFormat="1"/>
-    <w:lsdException w:name="Quote" w:semiHidden="0" w:uiPriority="29" w:unhideWhenUsed="0" w:qFormat="1"/>
-    <w:lsdException w:name="Intense Quote" w:semiHidden="0" w:uiPriority="30" w:unhideWhenUsed="0" w:qFormat="1"/>
-    <w:lsdException w:name="Medium List 2 Accent 1" w:semiHidden="0" w:uiPriority="66" w:unhideWhenUsed="0"/>
-    <w:lsdException w:name="Medium Grid 1 Accent 1" w:semiHidden="0" w:uiPriority="67" w:unhideWhenUsed="0"/>
-    <w:lsdException w:name="Medium Grid 2 Accent 1" w:semiHidden="0" w:uiPriority="68" w:unhideWhenUsed="0"/>
-    <w:lsdException w:name="Medium Grid 3 Accent 1" w:semiHidden="0" w:uiPriority="69" w:unhideWhenUsed="0"/>
-    <w:lsdException w:name="Dark List Accent 1" w:semiHidden="0" w:uiPriority="70" w:unhideWhenUsed="0"/>
-    <w:lsdException w:name="Colorful Shading Accent 1" w:semiHidden="0" w:uiPriority="71" w:unhideWhenUsed="0"/>
-    <w:lsdException w:name="Colorful List Accent 1" w:semiHidden="0" w:uiPriority="72" w:unhideWhenUsed="0"/>
-    <w:lsdException w:name="Colorful Grid Accent 1" w:semiHidden="0" w:uiPriority="73" w:unhideWhenUsed="0"/>
-    <w:lsdException w:name="Light Shading Accent 2" w:semiHidden="0" w:uiPriority="60" w:unhideWhenUsed="0"/>
-    <w:lsdException w:name="Light List Accent 2" w:semiHidden="0" w:uiPriority="61" w:unhideWhenUsed="0"/>
-    <w:lsdException w:name="Light Grid Accent 2" w:semiHidden="0" w:uiPriority="62" w:unhideWhenUsed="0"/>
-    <w:lsdException w:name="Medium Shading 1 Accent 2" w:semiHidden="0" w:uiPriority="63" w:unhideWhenUsed="0"/>
-    <w:lsdException w:name="Medium Shading 2 Accent 2" w:semiHidden="0" w:uiPriority="64" w:unhideWhenUsed="0"/>
-    <w:lsdException w:name="Medium List 1 Accent 2" w:semiHidden="0" w:uiPriority="65" w:unhideWhenUsed="0"/>
-    <w:lsdException w:name="Medium List 2 Accent 2" w:semiHidden="0" w:uiPriority="66" w:unhideWhenUsed="0"/>
-    <w:lsdException w:name="Medium Grid 1 Accent 2" w:semiHidden="0" w:uiPriority="67" w:unhideWhenUsed="0"/>
-    <w:lsdException w:name="Medium Grid 2 Accent 2" w:semiHidden="0" w:uiPriority="68" w:unhideWhenUsed="0"/>
-    <w:lsdException w:name="Medium Grid 3 Accent 2" w:semiHidden="0" w:uiPriority="69" w:unhideWhenUsed="0"/>
-    <w:lsdException w:name="Dark List Accent 2" w:semiHidden="0" w:uiPriority="70" w:unhideWhenUsed="0"/>
-    <w:lsdException w:name="Colorful Shading Accent 2" w:semiHidden="0" w:uiPriority="71" w:unhideWhenUsed="0"/>
-    <w:lsdException w:name="Colorful List Accent 2" w:semiHidden="0" w:uiPriority="72" w:unhideWhenUsed="0"/>
-    <w:lsdException w:name="Colorful Grid Accent 2" w:semiHidden="0" w:uiPriority="73" w:unhideWhenUsed="0"/>
-    <w:lsdException w:name="Light Shading Accent 3" w:semiHidden="0" w:uiPriority="60" w:unhideWhenUsed="0"/>
-    <w:lsdException w:name="Light List Accent 3" w:semiHidden="0" w:uiPriority="61" w:unhideWhenUsed="0"/>
-    <w:lsdException w:name="Light Grid Accent 3" w:semiHidden="0" w:uiPriority="62" w:unhideWhenUsed="0"/>
-    <w:lsdException w:name="Medium Shading 1 Accent 3" w:semiHidden="0" w:uiPriority="63" w:unhideWhenUsed="0"/>
-    <w:lsdException w:name="Medium Shading 2 Accent 3" w:semiHidden="0" w:uiPriority="64" w:unhideWhenUsed="0"/>
-    <w:lsdException w:name="Medium List 1 Accent 3" w:semiHidden="0" w:uiPriority="65" w:unhideWhenUsed="0"/>
-    <w:lsdException w:name="Medium List 2 Accent 3" w:semiHidden="0" w:uiPriority="66" w:unhideWhenUsed="0"/>
-    <w:lsdException w:name="Medium Grid 1 Accent 3" w:semiHidden="0" w:uiPriority="67" w:unhideWhenUsed="0"/>
-    <w:lsdException w:name="Medium Grid 2 Accent 3" w:semiHidden="0" w:uiPriority="68" w:unhideWhenUsed="0"/>
-    <w:lsdException w:name="Medium Grid 3 Accent 3" w:semiHidden="0" w:uiPriority="69" w:unhideWhenUsed="0"/>
-    <w:lsdException w:name="Dark List Accent 3" w:semiHidden="0" w:uiPriority="70" w:unhideWhenUsed="0"/>
-    <w:lsdException w:name="Colorful Shading Accent 3" w:semiHidden="0" w:uiPriority="71" w:unhideWhenUsed="0"/>
-    <w:lsdException w:name="Colorful List Accent 3" w:semiHidden="0" w:uiPriority="72" w:unhideWhenUsed="0"/>
-    <w:lsdException w:name="Colorful Grid Accent 3" w:semiHidden="0" w:uiPriority="73" w:unhideWhenUsed="0"/>
-    <w:lsdException w:name="Light Shading Accent 4" w:semiHidden="0" w:uiPriority="60" w:unhideWhenUsed="0"/>
-    <w:lsdException w:name="Light List Accent 4" w:semiHidden="0" w:uiPriority="61" w:unhideWhenUsed="0"/>
-    <w:lsdException w:name="Light Grid Accent 4" w:semiHidden="0" w:uiPriority="62" w:unhideWhenUsed="0"/>
-    <w:lsdException w:name="Medium Shading 1 Accent 4" w:semiHidden="0" w:uiPriority="63" w:unhideWhenUsed="0"/>
-    <w:lsdException w:name="Medium Shading 2 Accent 4" w:semiHidden="0" w:uiPriority="64" w:unhideWhenUsed="0"/>
-    <w:lsdException w:name="Medium List 1 Accent 4" w:semiHidden="0" w:uiPriority="65" w:unhideWhenUsed="0"/>
-    <w:lsdException w:name="Medium List 2 Accent 4" w:semiHidden="0" w:uiPriority="66" w:unhideWhenUsed="0"/>
-    <w:lsdException w:name="Medium Grid 1 Accent 4" w:semiHidden="0" w:uiPriority="67" w:unhideWhenUsed="0"/>
-    <w:lsdException w:name="Medium Grid 2 Accent 4" w:semiHidden="0" w:uiPriority="68" w:unhideWhenUsed="0"/>
-    <w:lsdException w:name="Medium Grid 3 Accent 4" w:semiHidden="0" w:uiPriority="69" w:unhideWhenUsed="0"/>
-    <w:lsdException w:name="Dark List Accent 4" w:semiHidden="0" w:uiPriority="70" w:unhideWhenUsed="0"/>
-    <w:lsdException w:name="Colorful Shading Accent 4" w:semiHidden="0" w:uiPriority="71" w:unhideWhenUsed="0"/>
-    <w:lsdException w:name="Colorful List Accent 4" w:semiHidden="0" w:uiPriority="72" w:unhideWhenUsed="0"/>
-    <w:lsdException w:name="Colorful Grid Accent 4" w:semiHidden="0" w:uiPriority="73" w:unhideWhenUsed="0"/>
-    <w:lsdException w:name="Light Shading Accent 5" w:semiHidden="0" w:uiPriority="60" w:unhideWhenUsed="0"/>
-    <w:lsdException w:name="Light List Accent 5" w:semiHidden="0" w:uiPriority="61" w:unhideWhenUsed="0"/>
-    <w:lsdException w:name="Light Grid Accent 5" w:semiHidden="0" w:uiPriority="62" w:unhideWhenUsed="0"/>
-    <w:lsdException w:name="Medium Shading 1 Accent 5" w:semiHidden="0" w:uiPriority="63" w:unhideWhenUsed="0"/>
-    <w:lsdException w:name="Medium Shading 2 Accent 5" w:semiHidden="0" w:uiPriority="64" w:unhideWhenUsed="0"/>
-    <w:lsdException w:name="Medium List 1 Accent 5" w:semiHidden="0" w:uiPriority="65" w:unhideWhenUsed="0"/>
-    <w:lsdException w:name="Medium List 2 Accent 5" w:semiHidden="0" w:uiPriority="66" w:unhideWhenUsed="0"/>
-    <w:lsdException w:name="Medium Grid 1 Accent 5" w:semiHidden="0" w:uiPriority="67" w:unhideWhenUsed="0"/>
-    <w:lsdException w:name="Medium Grid 2 Accent 5" w:semiHidden="0" w:uiPriority="68" w:unhideWhenUsed="0"/>
-    <w:lsdException w:name="Medium Grid 3 Accent 5" w:semiHidden="0" w:uiPriority="69" w:unhideWhenUsed="0"/>
-    <w:lsdException w:name="Dark List Accent 5" w:semiHidden="0" w:uiPriority="70" w:unhideWhenUsed="0"/>
-    <w:lsdException w:name="Colorful Shading Accent 5" w:semiHidden="0" w:uiPriority="71" w:unhideWhenUsed="0"/>
-    <w:lsdException w:name="Colorful List Accent 5" w:semiHidden="0" w:uiPriority="72" w:unhideWhenUsed="0"/>
-    <w:lsdException w:name="Colorful Grid Accent 5" w:semiHidden="0" w:uiPriority="73" w:unhideWhenUsed="0"/>
-    <w:lsdException w:name="Light Shading Accent 6" w:semiHidden="0" w:uiPriority="60" w:unhideWhenUsed="0"/>
-    <w:lsdException w:name="Light List Accent 6" w:semiHidden="0" w:uiPriority="61" w:unhideWhenUsed="0"/>
-    <w:lsdException w:name="Light Grid Accent 6" w:semiHidden="0" w:uiPriority="62" w:unhideWhenUsed="0"/>
-    <w:lsdException w:name="Medium Shading 1 Accent 6" w:semiHidden="0" w:uiPriority="63" w:unhideWhenUsed="0"/>
-    <w:lsdException w:name="Medium Shading 2 Accent 6" w:semiHidden="0" w:uiPriority="64" w:unhideWhenUsed="0"/>
-    <w:lsdException w:name="Medium List 1 Accent 6" w:semiHidden="0" w:uiPriority="65" w:unhideWhenUsed="0"/>
-    <w:lsdException w:name="Medium List 2 Accent 6" w:semiHidden="0" w:uiPriority="66" w:unhideWhenUsed="0"/>
-    <w:lsdException w:name="Medium Grid 1 Accent 6" w:semiHidden="0" w:uiPriority="67" w:unhideWhenUsed="0"/>
-    <w:lsdException w:name="Medium Grid 2 Accent 6" w:semiHidden="0" w:uiPriority="68" w:unhideWhenUsed="0"/>
-    <w:lsdException w:name="Medium Grid 3 Accent 6" w:semiHidden="0" w:uiPriority="69" w:unhideWhenUsed="0"/>
-    <w:lsdException w:name="Dark List Accent 6" w:semiHidden="0" w:uiPriority="70" w:unhideWhenUsed="0"/>
-    <w:lsdException w:name="Colorful Shading Accent 6" w:semiHidden="0" w:uiPriority="71" w:unhideWhenUsed="0"/>
-    <w:lsdException w:name="Colorful List Accent 6" w:semiHidden="0" w:uiPriority="72" w:unhideWhenUsed="0"/>
-    <w:lsdException w:name="Colorful Grid Accent 6" w:semiHidden="0" w:uiPriority="73" w:unhideWhenUsed="0"/>
-    <w:lsdException w:name="Subtle Emphasis" w:semiHidden="0" w:uiPriority="19" w:unhideWhenUsed="0" w:qFormat="1"/>
-    <w:lsdException w:name="Intense Emphasis" w:semiHidden="0" w:uiPriority="21" w:unhideWhenUsed="0" w:qFormat="1"/>
-    <w:lsdException w:name="Subtle Reference" w:semiHidden="0" w:uiPriority="31" w:unhideWhenUsed="0" w:qFormat="1"/>
-    <w:lsdException w:name="Intense Reference" w:semiHidden="0" w:uiPriority="32" w:unhideWhenUsed="0" w:qFormat="1"/>
-    <w:lsdException w:name="Book Title" w:semiHidden="0" w:uiPriority="33" w:unhideWhenUsed="0" w:qFormat="1"/>
-    <w:lsdException w:name="Bibliography" w:uiPriority="37"/>
-    <w:lsdException w:name="TOC Heading" w:uiPriority="39" w:qFormat="1"/>
+  <w:latentStyles w:count="260" w:defQFormat="0" w:defUnhideWhenUsed="1" w:defSemiHidden="1" w:defUIPriority="99" w:defLockedState="0">
+    <w:lsdException w:qFormat="1" w:unhideWhenUsed="0" w:uiPriority="0" w:semiHidden="0" w:name="Normal"/>
+    <w:lsdException w:qFormat="1" w:unhideWhenUsed="0" w:uiPriority="9" w:semiHidden="0" w:name="heading 1"/>
+    <w:lsdException w:qFormat="1" w:uiPriority="9" w:name="heading 2"/>
+    <w:lsdException w:qFormat="1" w:uiPriority="9" w:name="heading 3"/>
+    <w:lsdException w:qFormat="1" w:uiPriority="9" w:name="heading 4"/>
+    <w:lsdException w:qFormat="1" w:uiPriority="9" w:name="heading 5"/>
+    <w:lsdException w:qFormat="1" w:uiPriority="9" w:name="heading 6"/>
+    <w:lsdException w:qFormat="1" w:uiPriority="9" w:name="heading 7"/>
+    <w:lsdException w:qFormat="1" w:uiPriority="9" w:name="heading 8"/>
+    <w:lsdException w:qFormat="1" w:uiPriority="9" w:name="heading 9"/>
+    <w:lsdException w:uiPriority="99" w:name="index 1"/>
+    <w:lsdException w:uiPriority="99" w:name="index 2"/>
+    <w:lsdException w:uiPriority="99" w:name="index 3"/>
+    <w:lsdException w:uiPriority="99" w:name="index 4"/>
+    <w:lsdException w:uiPriority="99" w:name="index 5"/>
+    <w:lsdException w:uiPriority="99" w:name="index 6"/>
+    <w:lsdException w:uiPriority="99" w:name="index 7"/>
+    <w:lsdException w:uiPriority="99" w:name="index 8"/>
+    <w:lsdException w:uiPriority="99" w:name="index 9"/>
+    <w:lsdException w:uiPriority="39" w:name="toc 1"/>
+    <w:lsdException w:uiPriority="39" w:name="toc 2"/>
+    <w:lsdException w:uiPriority="39" w:name="toc 3"/>
+    <w:lsdException w:uiPriority="39" w:name="toc 4"/>
+    <w:lsdException w:uiPriority="39" w:name="toc 5"/>
+    <w:lsdException w:uiPriority="39" w:name="toc 6"/>
+    <w:lsdException w:uiPriority="39" w:name="toc 7"/>
+    <w:lsdException w:uiPriority="39" w:name="toc 8"/>
+    <w:lsdException w:uiPriority="39" w:name="toc 9"/>
+    <w:lsdException w:uiPriority="99" w:name="Normal Indent"/>
+    <w:lsdException w:uiPriority="99" w:name="footnote text"/>
+    <w:lsdException w:uiPriority="99" w:name="annotation text"/>
+    <w:lsdException w:uiPriority="99" w:name="header"/>
+    <w:lsdException w:uiPriority="99" w:name="footer"/>
+    <w:lsdException w:uiPriority="99" w:name="index heading"/>
+    <w:lsdException w:qFormat="1" w:uiPriority="35" w:name="caption"/>
+    <w:lsdException w:uiPriority="99" w:name="table of figures"/>
+    <w:lsdException w:uiPriority="99" w:name="envelope address"/>
+    <w:lsdException w:uiPriority="99" w:name="envelope return"/>
+    <w:lsdException w:uiPriority="99" w:name="footnote reference"/>
+    <w:lsdException w:uiPriority="99" w:name="annotation reference"/>
+    <w:lsdException w:uiPriority="99" w:name="line number"/>
+    <w:lsdException w:uiPriority="99" w:name="page number"/>
+    <w:lsdException w:uiPriority="99" w:name="endnote reference"/>
+    <w:lsdException w:uiPriority="99" w:name="endnote text"/>
+    <w:lsdException w:uiPriority="99" w:name="table of authorities"/>
+    <w:lsdException w:uiPriority="99" w:name="macro"/>
+    <w:lsdException w:uiPriority="99" w:name="toa heading"/>
+    <w:lsdException w:uiPriority="99" w:name="List"/>
+    <w:lsdException w:uiPriority="99" w:name="List Bullet"/>
+    <w:lsdException w:uiPriority="99" w:name="List Number"/>
+    <w:lsdException w:uiPriority="99" w:name="List 2"/>
+    <w:lsdException w:uiPriority="99" w:name="List 3"/>
+    <w:lsdException w:uiPriority="99" w:name="List 4"/>
+    <w:lsdException w:uiPriority="99" w:name="List 5"/>
+    <w:lsdException w:uiPriority="99" w:name="List Bullet 2"/>
+    <w:lsdException w:uiPriority="99" w:name="List Bullet 3"/>
+    <w:lsdException w:uiPriority="99" w:name="List Bullet 4"/>
+    <w:lsdException w:uiPriority="99" w:name="List Bullet 5"/>
+    <w:lsdException w:uiPriority="99" w:name="List Number 2"/>
+    <w:lsdException w:uiPriority="99" w:name="List Number 3"/>
+    <w:lsdException w:uiPriority="99" w:name="List Number 4"/>
+    <w:lsdException w:uiPriority="99" w:name="List Number 5"/>
+    <w:lsdException w:qFormat="1" w:unhideWhenUsed="0" w:uiPriority="10" w:semiHidden="0" w:name="Title"/>
+    <w:lsdException w:uiPriority="99" w:name="Closing"/>
+    <w:lsdException w:uiPriority="99" w:name="Signature"/>
+    <w:lsdException w:uiPriority="1" w:name="Default Paragraph Font"/>
+    <w:lsdException w:uiPriority="99" w:name="Body Text"/>
+    <w:lsdException w:uiPriority="99" w:name="Body Text Indent"/>
+    <w:lsdException w:uiPriority="99" w:name="List Continue"/>
+    <w:lsdException w:uiPriority="99" w:name="List Continue 2"/>
+    <w:lsdException w:uiPriority="99" w:name="List Continue 3"/>
+    <w:lsdException w:uiPriority="99" w:name="List Continue 4"/>
+    <w:lsdException w:uiPriority="99" w:name="List Continue 5"/>
+    <w:lsdException w:uiPriority="99" w:name="Message Header"/>
+    <w:lsdException w:qFormat="1" w:unhideWhenUsed="0" w:uiPriority="11" w:semiHidden="0" w:name="Subtitle"/>
+    <w:lsdException w:uiPriority="99" w:name="Salutation"/>
+    <w:lsdException w:uiPriority="99" w:name="Date"/>
+    <w:lsdException w:uiPriority="99" w:name="Body Text First Indent"/>
+    <w:lsdException w:uiPriority="99" w:name="Body Text First Indent 2"/>
+    <w:lsdException w:uiPriority="99" w:name="Note Heading"/>
+    <w:lsdException w:uiPriority="99" w:name="Body Text 2"/>
+    <w:lsdException w:uiPriority="99" w:name="Body Text 3"/>
+    <w:lsdException w:uiPriority="99" w:name="Body Text Indent 2"/>
+    <w:lsdException w:uiPriority="99" w:name="Body Text Indent 3"/>
+    <w:lsdException w:uiPriority="99" w:name="Block Text"/>
+    <w:lsdException w:qFormat="1" w:uiPriority="99" w:semiHidden="0" w:name="Hyperlink"/>
+    <w:lsdException w:qFormat="1" w:uiPriority="99" w:name="FollowedHyperlink"/>
+    <w:lsdException w:qFormat="1" w:unhideWhenUsed="0" w:uiPriority="22" w:semiHidden="0" w:name="Strong"/>
+    <w:lsdException w:qFormat="1" w:unhideWhenUsed="0" w:uiPriority="20" w:semiHidden="0" w:name="Emphasis"/>
+    <w:lsdException w:uiPriority="99" w:name="Document Map"/>
+    <w:lsdException w:uiPriority="99" w:name="Plain Text"/>
+    <w:lsdException w:uiPriority="99" w:name="E-mail Signature"/>
+    <w:lsdException w:uiPriority="99" w:name="Normal (Web)"/>
+    <w:lsdException w:uiPriority="99" w:name="HTML Acronym"/>
+    <w:lsdException w:uiPriority="99" w:name="HTML Address"/>
+    <w:lsdException w:uiPriority="99" w:name="HTML Cite"/>
+    <w:lsdException w:uiPriority="99" w:name="HTML Code"/>
+    <w:lsdException w:uiPriority="99" w:name="HTML Definition"/>
+    <w:lsdException w:uiPriority="99" w:name="HTML Keyboard"/>
+    <w:lsdException w:uiPriority="99" w:name="HTML Preformatted"/>
+    <w:lsdException w:uiPriority="99" w:name="HTML Sample"/>
+    <w:lsdException w:uiPriority="99" w:name="HTML Typewriter"/>
+    <w:lsdException w:uiPriority="99" w:name="HTML Variable"/>
+    <w:lsdException w:uiPriority="99" w:name="Normal Table"/>
+    <w:lsdException w:uiPriority="99" w:name="annotation subject"/>
+    <w:lsdException w:uiPriority="99" w:name="Table Simple 1"/>
+    <w:lsdException w:uiPriority="99" w:name="Table Simple 2"/>
+    <w:lsdException w:uiPriority="99" w:name="Table Simple 3"/>
+    <w:lsdException w:uiPriority="99" w:name="Table Classic 1"/>
+    <w:lsdException w:uiPriority="99" w:name="Table Classic 2"/>
+    <w:lsdException w:uiPriority="99" w:name="Table Classic 3"/>
+    <w:lsdException w:uiPriority="99" w:name="Table Classic 4"/>
+    <w:lsdException w:uiPriority="99" w:name="Table Colorful 1"/>
+    <w:lsdException w:uiPriority="99" w:name="Table Colorful 2"/>
+    <w:lsdException w:uiPriority="99" w:name="Table Colorful 3"/>
+    <w:lsdException w:uiPriority="99" w:name="Table Columns 1"/>
+    <w:lsdException w:uiPriority="99" w:name="Table Columns 2"/>
+    <w:lsdException w:uiPriority="99" w:name="Table Columns 3"/>
+    <w:lsdException w:uiPriority="99" w:name="Table Columns 4"/>
+    <w:lsdException w:uiPriority="99" w:name="Table Columns 5"/>
+    <w:lsdException w:uiPriority="99" w:name="Table Grid 1"/>
+    <w:lsdException w:uiPriority="99" w:name="Table Grid 2"/>
+    <w:lsdException w:uiPriority="99" w:name="Table Grid 3"/>
+    <w:lsdException w:uiPriority="99" w:name="Table Grid 4"/>
+    <w:lsdException w:uiPriority="99" w:name="Table Grid 5"/>
+    <w:lsdException w:uiPriority="99" w:name="Table Grid 6"/>
+    <w:lsdException w:uiPriority="99" w:name="Table Grid 7"/>
+    <w:lsdException w:uiPriority="99" w:name="Table Grid 8"/>
+    <w:lsdException w:uiPriority="99" w:name="Table List 1"/>
+    <w:lsdException w:uiPriority="99" w:name="Table List 2"/>
+    <w:lsdException w:uiPriority="99" w:name="Table List 3"/>
+    <w:lsdException w:uiPriority="99" w:name="Table List 4"/>
+    <w:lsdException w:uiPriority="99" w:name="Table List 5"/>
+    <w:lsdException w:uiPriority="99" w:name="Table List 6"/>
+    <w:lsdException w:uiPriority="99" w:name="Table List 7"/>
+    <w:lsdException w:uiPriority="99" w:name="Table List 8"/>
+    <w:lsdException w:uiPriority="99" w:name="Table 3D effects 1"/>
+    <w:lsdException w:uiPriority="99" w:name="Table 3D effects 2"/>
+    <w:lsdException w:uiPriority="99" w:name="Table 3D effects 3"/>
+    <w:lsdException w:uiPriority="99" w:name="Table Contemporary"/>
+    <w:lsdException w:uiPriority="99" w:name="Table Elegant"/>
+    <w:lsdException w:uiPriority="99" w:name="Table Professional"/>
+    <w:lsdException w:uiPriority="99" w:name="Table Subtle 1"/>
+    <w:lsdException w:uiPriority="99" w:name="Table Subtle 2"/>
+    <w:lsdException w:uiPriority="99" w:name="Table Web 1"/>
+    <w:lsdException w:uiPriority="99" w:name="Table Web 2"/>
+    <w:lsdException w:uiPriority="99" w:name="Table Web 3"/>
+    <w:lsdException w:uiPriority="99" w:name="Balloon Text"/>
+    <w:lsdException w:qFormat="1" w:unhideWhenUsed="0" w:uiPriority="59" w:semiHidden="0" w:name="Table Grid"/>
+    <w:lsdException w:uiPriority="99" w:name="Table Theme"/>
+    <w:lsdException w:unhideWhenUsed="0" w:uiPriority="60" w:semiHidden="0" w:name="Light Shading"/>
+    <w:lsdException w:unhideWhenUsed="0" w:uiPriority="61" w:semiHidden="0" w:name="Light List"/>
+    <w:lsdException w:unhideWhenUsed="0" w:uiPriority="62" w:semiHidden="0" w:name="Light Grid"/>
+    <w:lsdException w:unhideWhenUsed="0" w:uiPriority="63" w:semiHidden="0" w:name="Medium Shading 1"/>
+    <w:lsdException w:unhideWhenUsed="0" w:uiPriority="64" w:semiHidden="0" w:name="Medium Shading 2"/>
+    <w:lsdException w:unhideWhenUsed="0" w:uiPriority="65" w:semiHidden="0" w:name="Medium List 1"/>
+    <w:lsdException w:unhideWhenUsed="0" w:uiPriority="66" w:semiHidden="0" w:name="Medium List 2"/>
+    <w:lsdException w:unhideWhenUsed="0" w:uiPriority="67" w:semiHidden="0" w:name="Medium Grid 1"/>
+    <w:lsdException w:unhideWhenUsed="0" w:uiPriority="68" w:semiHidden="0" w:name="Medium Grid 2"/>
+    <w:lsdException w:unhideWhenUsed="0" w:uiPriority="69" w:semiHidden="0" w:name="Medium Grid 3"/>
+    <w:lsdException w:unhideWhenUsed="0" w:uiPriority="70" w:semiHidden="0" w:name="Dark List"/>
+    <w:lsdException w:unhideWhenUsed="0" w:uiPriority="71" w:semiHidden="0" w:name="Colorful Shading"/>
+    <w:lsdException w:unhideWhenUsed="0" w:uiPriority="72" w:semiHidden="0" w:name="Colorful List"/>
+    <w:lsdException w:unhideWhenUsed="0" w:uiPriority="73" w:semiHidden="0" w:name="Colorful Grid"/>
+    <w:lsdException w:unhideWhenUsed="0" w:uiPriority="60" w:semiHidden="0" w:name="Light Shading Accent 1"/>
+    <w:lsdException w:unhideWhenUsed="0" w:uiPriority="61" w:semiHidden="0" w:name="Light List Accent 1"/>
+    <w:lsdException w:unhideWhenUsed="0" w:uiPriority="62" w:semiHidden="0" w:name="Light Grid Accent 1"/>
+    <w:lsdException w:unhideWhenUsed="0" w:uiPriority="63" w:semiHidden="0" w:name="Medium Shading 1 Accent 1"/>
+    <w:lsdException w:unhideWhenUsed="0" w:uiPriority="64" w:semiHidden="0" w:name="Medium Shading 2 Accent 1"/>
+    <w:lsdException w:unhideWhenUsed="0" w:uiPriority="65" w:semiHidden="0" w:name="Medium List 1 Accent 1"/>
+    <w:lsdException w:unhideWhenUsed="0" w:uiPriority="66" w:semiHidden="0" w:name="Medium List 2 Accent 1"/>
+    <w:lsdException w:unhideWhenUsed="0" w:uiPriority="67" w:semiHidden="0" w:name="Medium Grid 1 Accent 1"/>
+    <w:lsdException w:unhideWhenUsed="0" w:uiPriority="68" w:semiHidden="0" w:name="Medium Grid 2 Accent 1"/>
+    <w:lsdException w:unhideWhenUsed="0" w:uiPriority="69" w:semiHidden="0" w:name="Medium Grid 3 Accent 1"/>
+    <w:lsdException w:unhideWhenUsed="0" w:uiPriority="70" w:semiHidden="0" w:name="Dark List Accent 1"/>
+    <w:lsdException w:unhideWhenUsed="0" w:uiPriority="71" w:semiHidden="0" w:name="Colorful Shading Accent 1"/>
+    <w:lsdException w:unhideWhenUsed="0" w:uiPriority="72" w:semiHidden="0" w:name="Colorful List Accent 1"/>
+    <w:lsdException w:unhideWhenUsed="0" w:uiPriority="73" w:semiHidden="0" w:name="Colorful Grid Accent 1"/>
+    <w:lsdException w:unhideWhenUsed="0" w:uiPriority="60" w:semiHidden="0" w:name="Light Shading Accent 2"/>
+    <w:lsdException w:unhideWhenUsed="0" w:uiPriority="61" w:semiHidden="0" w:name="Light List Accent 2"/>
+    <w:lsdException w:unhideWhenUsed="0" w:uiPriority="62" w:semiHidden="0" w:name="Light Grid Accent 2"/>
+    <w:lsdException w:unhideWhenUsed="0" w:uiPriority="63" w:semiHidden="0" w:name="Medium Shading 1 Accent 2"/>
+    <w:lsdException w:unhideWhenUsed="0" w:uiPriority="64" w:semiHidden="0" w:name="Medium Shading 2 Accent 2"/>
+    <w:lsdException w:unhideWhenUsed="0" w:uiPriority="65" w:semiHidden="0" w:name="Medium List 1 Accent 2"/>
+    <w:lsdException w:unhideWhenUsed="0" w:uiPriority="66" w:semiHidden="0" w:name="Medium List 2 Accent 2"/>
+    <w:lsdException w:unhideWhenUsed="0" w:uiPriority="67" w:semiHidden="0" w:name="Medium Grid 1 Accent 2"/>
+    <w:lsdException w:unhideWhenUsed="0" w:uiPriority="68" w:semiHidden="0" w:name="Medium Grid 2 Accent 2"/>
+    <w:lsdException w:unhideWhenUsed="0" w:uiPriority="69" w:semiHidden="0" w:name="Medium Grid 3 Accent 2"/>
+    <w:lsdException w:unhideWhenUsed="0" w:uiPriority="70" w:semiHidden="0" w:name="Dark List Accent 2"/>
+    <w:lsdException w:unhideWhenUsed="0" w:uiPriority="71" w:semiHidden="0" w:name="Colorful Shading Accent 2"/>
+    <w:lsdException w:unhideWhenUsed="0" w:uiPriority="72" w:semiHidden="0" w:name="Colorful List Accent 2"/>
+    <w:lsdException w:unhideWhenUsed="0" w:uiPriority="73" w:semiHidden="0" w:name="Colorful Grid Accent 2"/>
+    <w:lsdException w:unhideWhenUsed="0" w:uiPriority="60" w:semiHidden="0" w:name="Light Shading Accent 3"/>
+    <w:lsdException w:unhideWhenUsed="0" w:uiPriority="61" w:semiHidden="0" w:name="Light List Accent 3"/>
+    <w:lsdException w:unhideWhenUsed="0" w:uiPriority="62" w:semiHidden="0" w:name="Light Grid Accent 3"/>
+    <w:lsdException w:unhideWhenUsed="0" w:uiPriority="63" w:semiHidden="0" w:name="Medium Shading 1 Accent 3"/>
+    <w:lsdException w:unhideWhenUsed="0" w:uiPriority="64" w:semiHidden="0" w:name="Medium Shading 2 Accent 3"/>
+    <w:lsdException w:unhideWhenUsed="0" w:uiPriority="65" w:semiHidden="0" w:name="Medium List 1 Accent 3"/>
+    <w:lsdException w:unhideWhenUsed="0" w:uiPriority="66" w:semiHidden="0" w:name="Medium List 2 Accent 3"/>
+    <w:lsdException w:unhideWhenUsed="0" w:uiPriority="67" w:semiHidden="0" w:name="Medium Grid 1 Accent 3"/>
+    <w:lsdException w:unhideWhenUsed="0" w:uiPriority="68" w:semiHidden="0" w:name="Medium Grid 2 Accent 3"/>
+    <w:lsdException w:unhideWhenUsed="0" w:uiPriority="69" w:semiHidden="0" w:name="Medium Grid 3 Accent 3"/>
+    <w:lsdException w:unhideWhenUsed="0" w:uiPriority="70" w:semiHidden="0" w:name="Dark List Accent 3"/>
+    <w:lsdException w:unhideWhenUsed="0" w:uiPriority="71" w:semiHidden="0" w:name="Colorful Shading Accent 3"/>
+    <w:lsdException w:unhideWhenUsed="0" w:uiPriority="72" w:semiHidden="0" w:name="Colorful List Accent 3"/>
+    <w:lsdException w:unhideWhenUsed="0" w:uiPriority="73" w:semiHidden="0" w:name="Colorful Grid Accent 3"/>
+    <w:lsdException w:unhideWhenUsed="0" w:uiPriority="60" w:semiHidden="0" w:name="Light Shading Accent 4"/>
+    <w:lsdException w:unhideWhenUsed="0" w:uiPriority="61" w:semiHidden="0" w:name="Light List Accent 4"/>
+    <w:lsdException w:unhideWhenUsed="0" w:uiPriority="62" w:semiHidden="0" w:name="Light Grid Accent 4"/>
+    <w:lsdException w:unhideWhenUsed="0" w:uiPriority="63" w:semiHidden="0" w:name="Medium Shading 1 Accent 4"/>
+    <w:lsdException w:unhideWhenUsed="0" w:uiPriority="64" w:semiHidden="0" w:name="Medium Shading 2 Accent 4"/>
+    <w:lsdException w:unhideWhenUsed="0" w:uiPriority="65" w:semiHidden="0" w:name="Medium List 1 Accent 4"/>
+    <w:lsdException w:unhideWhenUsed="0" w:uiPriority="66" w:semiHidden="0" w:name="Medium List 2 Accent 4"/>
+    <w:lsdException w:unhideWhenUsed="0" w:uiPriority="67" w:semiHidden="0" w:name="Medium Grid 1 Accent 4"/>
+    <w:lsdException w:unhideWhenUsed="0" w:uiPriority="68" w:semiHidden="0" w:name="Medium Grid 2 Accent 4"/>
+    <w:lsdException w:unhideWhenUsed="0" w:uiPriority="69" w:semiHidden="0" w:name="Medium Grid 3 Accent 4"/>
+    <w:lsdException w:unhideWhenUsed="0" w:uiPriority="70" w:semiHidden="0" w:name="Dark List Accent 4"/>
+    <w:lsdException w:unhideWhenUsed="0" w:uiPriority="71" w:semiHidden="0" w:name="Colorful Shading Accent 4"/>
+    <w:lsdException w:unhideWhenUsed="0" w:uiPriority="72" w:semiHidden="0" w:name="Colorful List Accent 4"/>
+    <w:lsdException w:unhideWhenUsed="0" w:uiPriority="73" w:semiHidden="0" w:name="Colorful Grid Accent 4"/>
+    <w:lsdException w:unhideWhenUsed="0" w:uiPriority="60" w:semiHidden="0" w:name="Light Shading Accent 5"/>
+    <w:lsdException w:unhideWhenUsed="0" w:uiPriority="61" w:semiHidden="0" w:name="Light List Accent 5"/>
+    <w:lsdException w:unhideWhenUsed="0" w:uiPriority="62" w:semiHidden="0" w:name="Light Grid Accent 5"/>
+    <w:lsdException w:unhideWhenUsed="0" w:uiPriority="63" w:semiHidden="0" w:name="Medium Shading 1 Accent 5"/>
+    <w:lsdException w:unhideWhenUsed="0" w:uiPriority="64" w:semiHidden="0" w:name="Medium Shading 2 Accent 5"/>
+    <w:lsdException w:unhideWhenUsed="0" w:uiPriority="65" w:semiHidden="0" w:name="Medium List 1 Accent 5"/>
+    <w:lsdException w:unhideWhenUsed="0" w:uiPriority="66" w:semiHidden="0" w:name="Medium List 2 Accent 5"/>
+    <w:lsdException w:unhideWhenUsed="0" w:uiPriority="67" w:semiHidden="0" w:name="Medium Grid 1 Accent 5"/>
+    <w:lsdException w:unhideWhenUsed="0" w:uiPriority="68" w:semiHidden="0" w:name="Medium Grid 2 Accent 5"/>
+    <w:lsdException w:unhideWhenUsed="0" w:uiPriority="69" w:semiHidden="0" w:name="Medium Grid 3 Accent 5"/>
+    <w:lsdException w:unhideWhenUsed="0" w:uiPriority="70" w:semiHidden="0" w:name="Dark List Accent 5"/>
+    <w:lsdException w:unhideWhenUsed="0" w:uiPriority="71" w:semiHidden="0" w:name="Colorful Shading Accent 5"/>
+    <w:lsdException w:unhideWhenUsed="0" w:uiPriority="72" w:semiHidden="0" w:name="Colorful List Accent 5"/>
+    <w:lsdException w:unhideWhenUsed="0" w:uiPriority="73" w:semiHidden="0" w:name="Colorful Grid Accent 5"/>
+    <w:lsdException w:unhideWhenUsed="0" w:uiPriority="60" w:semiHidden="0" w:name="Light Shading Accent 6"/>
+    <w:lsdException w:unhideWhenUsed="0" w:uiPriority="61" w:semiHidden="0" w:name="Light List Accent 6"/>
+    <w:lsdException w:unhideWhenUsed="0" w:uiPriority="62" w:semiHidden="0" w:name="Light Grid Accent 6"/>
+    <w:lsdException w:unhideWhenUsed="0" w:uiPriority="63" w:semiHidden="0" w:name="Medium Shading 1 Accent 6"/>
+    <w:lsdException w:unhideWhenUsed="0" w:uiPriority="64" w:semiHidden="0" w:name="Medium Shading 2 Accent 6"/>
+    <w:lsdException w:unhideWhenUsed="0" w:uiPriority="65" w:semiHidden="0" w:name="Medium List 1 Accent 6"/>
+    <w:lsdException w:unhideWhenUsed="0" w:uiPriority="66" w:semiHidden="0" w:name="Medium List 2 Accent 6"/>
+    <w:lsdException w:unhideWhenUsed="0" w:uiPriority="67" w:semiHidden="0" w:name="Medium Grid 1 Accent 6"/>
+    <w:lsdException w:unhideWhenUsed="0" w:uiPriority="68" w:semiHidden="0" w:name="Medium Grid 2 Accent 6"/>
+    <w:lsdException w:unhideWhenUsed="0" w:uiPriority="69" w:semiHidden="0" w:name="Medium Grid 3 Accent 6"/>
+    <w:lsdException w:unhideWhenUsed="0" w:uiPriority="70" w:semiHidden="0" w:name="Dark List Accent 6"/>
+    <w:lsdException w:unhideWhenUsed="0" w:uiPriority="71" w:semiHidden="0" w:name="Colorful Shading Accent 6"/>
+    <w:lsdException w:unhideWhenUsed="0" w:uiPriority="72" w:semiHidden="0" w:name="Colorful List Accent 6"/>
+    <w:lsdException w:unhideWhenUsed="0" w:uiPriority="73" w:semiHidden="0" w:name="Colorful Grid Accent 6"/>
   </w:latentStyles>
-  <w:style w:type="paragraph" w:default="1" w:styleId="a">
+  <w:style w:type="paragraph" w:default="1" w:styleId="1">
     <w:name w:val="Normal"/>
     <w:qFormat/>
+    <w:uiPriority w:val="0"/>
+    <w:pPr>
+      <w:spacing w:after="200" w:line="276" w:lineRule="auto"/>
+    </w:pPr>
+    <w:rPr>
+      <w:rFonts w:asciiTheme="minorHAnsi" w:hAnsiTheme="minorHAnsi" w:eastAsiaTheme="minorHAnsi" w:cstheme="minorBidi"/>
+      <w:sz w:val="22"/>
+      <w:szCs w:val="22"/>
+      <w:lang w:val="ru-RU" w:eastAsia="en-US" w:bidi="ar-SA"/>
+    </w:rPr>
   </w:style>
-  <w:style w:type="character" w:default="1" w:styleId="a0">
+  <w:style w:type="character" w:default="1" w:styleId="2">
     <w:name w:val="Default Paragraph Font"/>
-    <w:uiPriority w:val="1"/>
     <w:semiHidden/>
     <w:unhideWhenUsed/>
+    <w:uiPriority w:val="1"/>
   </w:style>
-  <w:style w:type="table" w:default="1" w:styleId="a1">
+  <w:style w:type="table" w:default="1" w:styleId="3">
     <w:name w:val="Normal Table"/>
-    <w:uiPriority w:val="99"/>
     <w:semiHidden/>
     <w:unhideWhenUsed/>
+    <w:uiPriority w:val="99"/>
     <w:tblPr>
-      <w:tblInd w:w="0" w:type="dxa"/>
       <w:tblCellMar>
         <w:top w:w="0" w:type="dxa"/>
         <w:left w:w="108" w:type="dxa"/>
@@ -1333,29 +1973,55 @@
       </w:tblCellMar>
     </w:tblPr>
   </w:style>
-  <w:style w:type="numbering" w:default="1" w:styleId="a2">
-    <w:name w:val="No List"/>
-    <w:uiPriority w:val="99"/>
+  <w:style w:type="character" w:styleId="4">
+    <w:name w:val="FollowedHyperlink"/>
+    <w:basedOn w:val="2"/>
     <w:semiHidden/>
     <w:unhideWhenUsed/>
+    <w:qFormat/>
+    <w:uiPriority w:val="99"/>
+    <w:rPr>
+      <w:color w:val="800080" w:themeColor="followedHyperlink"/>
+      <w:u w:val="single"/>
+      <w14:textFill>
+        <w14:solidFill>
+          <w14:schemeClr w14:val="folHlink"/>
+        </w14:solidFill>
+      </w14:textFill>
+    </w:rPr>
   </w:style>
-  <w:style w:type="table" w:styleId="a3">
+  <w:style w:type="character" w:styleId="5">
+    <w:name w:val="Hyperlink"/>
+    <w:basedOn w:val="2"/>
+    <w:unhideWhenUsed/>
+    <w:qFormat/>
+    <w:uiPriority w:val="99"/>
+    <w:rPr>
+      <w:color w:val="0000FF" w:themeColor="hyperlink"/>
+      <w:u w:val="single"/>
+      <w14:textFill>
+        <w14:solidFill>
+          <w14:schemeClr w14:val="hlink"/>
+        </w14:solidFill>
+      </w14:textFill>
+    </w:rPr>
+  </w:style>
+  <w:style w:type="table" w:styleId="6">
     <w:name w:val="Table Grid"/>
-    <w:basedOn w:val="a1"/>
+    <w:basedOn w:val="3"/>
+    <w:qFormat/>
     <w:uiPriority w:val="59"/>
-    <w:rsid w:val="00B0468D"/>
     <w:pPr>
       <w:spacing w:after="0" w:line="240" w:lineRule="auto"/>
     </w:pPr>
     <w:tblPr>
-      <w:tblInd w:w="0" w:type="dxa"/>
       <w:tblBorders>
-        <w:top w:val="single" w:sz="4" w:space="0" w:color="auto"/>
-        <w:left w:val="single" w:sz="4" w:space="0" w:color="auto"/>
-        <w:bottom w:val="single" w:sz="4" w:space="0" w:color="auto"/>
-        <w:right w:val="single" w:sz="4" w:space="0" w:color="auto"/>
-        <w:insideH w:val="single" w:sz="4" w:space="0" w:color="auto"/>
-        <w:insideV w:val="single" w:sz="4" w:space="0" w:color="auto"/>
+        <w:top w:val="single" w:color="auto" w:sz="4" w:space="0"/>
+        <w:left w:val="single" w:color="auto" w:sz="4" w:space="0"/>
+        <w:bottom w:val="single" w:color="auto" w:sz="4" w:space="0"/>
+        <w:right w:val="single" w:color="auto" w:sz="4" w:space="0"/>
+        <w:insideH w:val="single" w:color="auto" w:sz="4" w:space="0"/>
+        <w:insideV w:val="single" w:color="auto" w:sz="4" w:space="0"/>
       </w:tblBorders>
       <w:tblCellMar>
         <w:top w:w="0" w:type="dxa"/>
@@ -1364,268 +2030,6 @@
         <w:right w:w="108" w:type="dxa"/>
       </w:tblCellMar>
     </w:tblPr>
-  </w:style>
-  <w:style w:type="character" w:styleId="a4">
-    <w:name w:val="Hyperlink"/>
-    <w:basedOn w:val="a0"/>
-    <w:uiPriority w:val="99"/>
-    <w:unhideWhenUsed/>
-    <w:rsid w:val="00B0468D"/>
-    <w:rPr>
-      <w:color w:val="0000FF" w:themeColor="hyperlink"/>
-      <w:u w:val="single"/>
-    </w:rPr>
-  </w:style>
-  <w:style w:type="character" w:styleId="a5">
-    <w:name w:val="FollowedHyperlink"/>
-    <w:basedOn w:val="a0"/>
-    <w:uiPriority w:val="99"/>
-    <w:semiHidden/>
-    <w:unhideWhenUsed/>
-    <w:rsid w:val="00B0468D"/>
-    <w:rPr>
-      <w:color w:val="800080" w:themeColor="followedHyperlink"/>
-      <w:u w:val="single"/>
-    </w:rPr>
-  </w:style>
-</w:styles>
-</file>
-
-<file path=word/stylesWithEffects.xml><?xml version="1.0" encoding="utf-8"?>
-<w:styles xmlns:wpc="http://schemas.microsoft.com/office/word/2010/wordprocessingCanvas" xmlns:mc="http://schemas.openxmlformats.org/markup-compatibility/2006" xmlns:o="urn:schemas-microsoft-com:office:office" xmlns:r="http://schemas.openxmlformats.org/officeDocument/2006/relationships" xmlns:m="http://schemas.openxmlformats.org/officeDocument/2006/math" xmlns:v="urn:schemas-microsoft-com:vml" xmlns:wp14="http://schemas.microsoft.com/office/word/2010/wordprocessingDrawing" xmlns:wp="http://schemas.openxmlformats.org/drawingml/2006/wordprocessingDrawing" xmlns:w10="urn:schemas-microsoft-com:office:word" xmlns:w="http://schemas.openxmlformats.org/wordprocessingml/2006/main" xmlns:w14="http://schemas.microsoft.com/office/word/2010/wordml" xmlns:wpg="http://schemas.microsoft.com/office/word/2010/wordprocessingGroup" xmlns:wpi="http://schemas.microsoft.com/office/word/2010/wordprocessingInk" xmlns:wne="http://schemas.microsoft.com/office/word/2006/wordml" xmlns:wps="http://schemas.microsoft.com/office/word/2010/wordprocessingShape" mc:Ignorable="w14 wp14">
-  <w:docDefaults>
-    <w:rPrDefault>
-      <w:rPr>
-        <w:rFonts w:asciiTheme="minorHAnsi" w:eastAsiaTheme="minorHAnsi" w:hAnsiTheme="minorHAnsi" w:cstheme="minorBidi"/>
-        <w:sz w:val="22"/>
-        <w:szCs w:val="22"/>
-        <w:lang w:val="ru-RU" w:eastAsia="en-US" w:bidi="ar-SA"/>
-      </w:rPr>
-    </w:rPrDefault>
-    <w:pPrDefault>
-      <w:pPr>
-        <w:spacing w:after="200" w:line="276" w:lineRule="auto"/>
-      </w:pPr>
-    </w:pPrDefault>
-  </w:docDefaults>
-  <w:latentStyles w:defLockedState="0" w:defUIPriority="99" w:defSemiHidden="1" w:defUnhideWhenUsed="1" w:defQFormat="0" w:count="267">
-    <w:lsdException w:name="Normal" w:semiHidden="0" w:uiPriority="0" w:unhideWhenUsed="0" w:qFormat="1"/>
-    <w:lsdException w:name="heading 1" w:semiHidden="0" w:uiPriority="9" w:unhideWhenUsed="0" w:qFormat="1"/>
-    <w:lsdException w:name="heading 2" w:uiPriority="9" w:qFormat="1"/>
-    <w:lsdException w:name="heading 3" w:uiPriority="9" w:qFormat="1"/>
-    <w:lsdException w:name="heading 4" w:uiPriority="9" w:qFormat="1"/>
-    <w:lsdException w:name="heading 5" w:uiPriority="9" w:qFormat="1"/>
-    <w:lsdException w:name="heading 6" w:uiPriority="9" w:qFormat="1"/>
-    <w:lsdException w:name="heading 7" w:uiPriority="9" w:qFormat="1"/>
-    <w:lsdException w:name="heading 8" w:uiPriority="9" w:qFormat="1"/>
-    <w:lsdException w:name="heading 9" w:uiPriority="9" w:qFormat="1"/>
-    <w:lsdException w:name="toc 1" w:uiPriority="39"/>
-    <w:lsdException w:name="toc 2" w:uiPriority="39"/>
-    <w:lsdException w:name="toc 3" w:uiPriority="39"/>
-    <w:lsdException w:name="toc 4" w:uiPriority="39"/>
-    <w:lsdException w:name="toc 5" w:uiPriority="39"/>
-    <w:lsdException w:name="toc 6" w:uiPriority="39"/>
-    <w:lsdException w:name="toc 7" w:uiPriority="39"/>
-    <w:lsdException w:name="toc 8" w:uiPriority="39"/>
-    <w:lsdException w:name="toc 9" w:uiPriority="39"/>
-    <w:lsdException w:name="caption" w:uiPriority="35" w:qFormat="1"/>
-    <w:lsdException w:name="Title" w:semiHidden="0" w:uiPriority="10" w:unhideWhenUsed="0" w:qFormat="1"/>
-    <w:lsdException w:name="Default Paragraph Font" w:uiPriority="1"/>
-    <w:lsdException w:name="Subtitle" w:semiHidden="0" w:uiPriority="11" w:unhideWhenUsed="0" w:qFormat="1"/>
-    <w:lsdException w:name="Strong" w:semiHidden="0" w:uiPriority="22" w:unhideWhenUsed="0" w:qFormat="1"/>
-    <w:lsdException w:name="Emphasis" w:semiHidden="0" w:uiPriority="20" w:unhideWhenUsed="0" w:qFormat="1"/>
-    <w:lsdException w:name="Table Grid" w:semiHidden="0" w:uiPriority="59" w:unhideWhenUsed="0"/>
-    <w:lsdException w:name="Placeholder Text" w:unhideWhenUsed="0"/>
-    <w:lsdException w:name="No Spacing" w:semiHidden="0" w:uiPriority="1" w:unhideWhenUsed="0" w:qFormat="1"/>
-    <w:lsdException w:name="Light Shading" w:semiHidden="0" w:uiPriority="60" w:unhideWhenUsed="0"/>
-    <w:lsdException w:name="Light List" w:semiHidden="0" w:uiPriority="61" w:unhideWhenUsed="0"/>
-    <w:lsdException w:name="Light Grid" w:semiHidden="0" w:uiPriority="62" w:unhideWhenUsed="0"/>
-    <w:lsdException w:name="Medium Shading 1" w:semiHidden="0" w:uiPriority="63" w:unhideWhenUsed="0"/>
-    <w:lsdException w:name="Medium Shading 2" w:semiHidden="0" w:uiPriority="64" w:unhideWhenUsed="0"/>
-    <w:lsdException w:name="Medium List 1" w:semiHidden="0" w:uiPriority="65" w:unhideWhenUsed="0"/>
-    <w:lsdException w:name="Medium List 2" w:semiHidden="0" w:uiPriority="66" w:unhideWhenUsed="0"/>
-    <w:lsdException w:name="Medium Grid 1" w:semiHidden="0" w:uiPriority="67" w:unhideWhenUsed="0"/>
-    <w:lsdException w:name="Medium Grid 2" w:semiHidden="0" w:uiPriority="68" w:unhideWhenUsed="0"/>
-    <w:lsdException w:name="Medium Grid 3" w:semiHidden="0" w:uiPriority="69" w:unhideWhenUsed="0"/>
-    <w:lsdException w:name="Dark List" w:semiHidden="0" w:uiPriority="70" w:unhideWhenUsed="0"/>
-    <w:lsdException w:name="Colorful Shading" w:semiHidden="0" w:uiPriority="71" w:unhideWhenUsed="0"/>
-    <w:lsdException w:name="Colorful List" w:semiHidden="0" w:uiPriority="72" w:unhideWhenUsed="0"/>
-    <w:lsdException w:name="Colorful Grid" w:semiHidden="0" w:uiPriority="73" w:unhideWhenUsed="0"/>
-    <w:lsdException w:name="Light Shading Accent 1" w:semiHidden="0" w:uiPriority="60" w:unhideWhenUsed="0"/>
-    <w:lsdException w:name="Light List Accent 1" w:semiHidden="0" w:uiPriority="61" w:unhideWhenUsed="0"/>
-    <w:lsdException w:name="Light Grid Accent 1" w:semiHidden="0" w:uiPriority="62" w:unhideWhenUsed="0"/>
-    <w:lsdException w:name="Medium Shading 1 Accent 1" w:semiHidden="0" w:uiPriority="63" w:unhideWhenUsed="0"/>
-    <w:lsdException w:name="Medium Shading 2 Accent 1" w:semiHidden="0" w:uiPriority="64" w:unhideWhenUsed="0"/>
-    <w:lsdException w:name="Medium List 1 Accent 1" w:semiHidden="0" w:uiPriority="65" w:unhideWhenUsed="0"/>
-    <w:lsdException w:name="Revision" w:unhideWhenUsed="0"/>
-    <w:lsdException w:name="List Paragraph" w:semiHidden="0" w:uiPriority="34" w:unhideWhenUsed="0" w:qFormat="1"/>
-    <w:lsdException w:name="Quote" w:semiHidden="0" w:uiPriority="29" w:unhideWhenUsed="0" w:qFormat="1"/>
-    <w:lsdException w:name="Intense Quote" w:semiHidden="0" w:uiPriority="30" w:unhideWhenUsed="0" w:qFormat="1"/>
-    <w:lsdException w:name="Medium List 2 Accent 1" w:semiHidden="0" w:uiPriority="66" w:unhideWhenUsed="0"/>
-    <w:lsdException w:name="Medium Grid 1 Accent 1" w:semiHidden="0" w:uiPriority="67" w:unhideWhenUsed="0"/>
-    <w:lsdException w:name="Medium Grid 2 Accent 1" w:semiHidden="0" w:uiPriority="68" w:unhideWhenUsed="0"/>
-    <w:lsdException w:name="Medium Grid 3 Accent 1" w:semiHidden="0" w:uiPriority="69" w:unhideWhenUsed="0"/>
-    <w:lsdException w:name="Dark List Accent 1" w:semiHidden="0" w:uiPriority="70" w:unhideWhenUsed="0"/>
-    <w:lsdException w:name="Colorful Shading Accent 1" w:semiHidden="0" w:uiPriority="71" w:unhideWhenUsed="0"/>
-    <w:lsdException w:name="Colorful List Accent 1" w:semiHidden="0" w:uiPriority="72" w:unhideWhenUsed="0"/>
-    <w:lsdException w:name="Colorful Grid Accent 1" w:semiHidden="0" w:uiPriority="73" w:unhideWhenUsed="0"/>
-    <w:lsdException w:name="Light Shading Accent 2" w:semiHidden="0" w:uiPriority="60" w:unhideWhenUsed="0"/>
-    <w:lsdException w:name="Light List Accent 2" w:semiHidden="0" w:uiPriority="61" w:unhideWhenUsed="0"/>
-    <w:lsdException w:name="Light Grid Accent 2" w:semiHidden="0" w:uiPriority="62" w:unhideWhenUsed="0"/>
-    <w:lsdException w:name="Medium Shading 1 Accent 2" w:semiHidden="0" w:uiPriority="63" w:unhideWhenUsed="0"/>
-    <w:lsdException w:name="Medium Shading 2 Accent 2" w:semiHidden="0" w:uiPriority="64" w:unhideWhenUsed="0"/>
-    <w:lsdException w:name="Medium List 1 Accent 2" w:semiHidden="0" w:uiPriority="65" w:unhideWhenUsed="0"/>
-    <w:lsdException w:name="Medium List 2 Accent 2" w:semiHidden="0" w:uiPriority="66" w:unhideWhenUsed="0"/>
-    <w:lsdException w:name="Medium Grid 1 Accent 2" w:semiHidden="0" w:uiPriority="67" w:unhideWhenUsed="0"/>
-    <w:lsdException w:name="Medium Grid 2 Accent 2" w:semiHidden="0" w:uiPriority="68" w:unhideWhenUsed="0"/>
-    <w:lsdException w:name="Medium Grid 3 Accent 2" w:semiHidden="0" w:uiPriority="69" w:unhideWhenUsed="0"/>
-    <w:lsdException w:name="Dark List Accent 2" w:semiHidden="0" w:uiPriority="70" w:unhideWhenUsed="0"/>
-    <w:lsdException w:name="Colorful Shading Accent 2" w:semiHidden="0" w:uiPriority="71" w:unhideWhenUsed="0"/>
-    <w:lsdException w:name="Colorful List Accent 2" w:semiHidden="0" w:uiPriority="72" w:unhideWhenUsed="0"/>
-    <w:lsdException w:name="Colorful Grid Accent 2" w:semiHidden="0" w:uiPriority="73" w:unhideWhenUsed="0"/>
-    <w:lsdException w:name="Light Shading Accent 3" w:semiHidden="0" w:uiPriority="60" w:unhideWhenUsed="0"/>
-    <w:lsdException w:name="Light List Accent 3" w:semiHidden="0" w:uiPriority="61" w:unhideWhenUsed="0"/>
-    <w:lsdException w:name="Light Grid Accent 3" w:semiHidden="0" w:uiPriority="62" w:unhideWhenUsed="0"/>
-    <w:lsdException w:name="Medium Shading 1 Accent 3" w:semiHidden="0" w:uiPriority="63" w:unhideWhenUsed="0"/>
-    <w:lsdException w:name="Medium Shading 2 Accent 3" w:semiHidden="0" w:uiPriority="64" w:unhideWhenUsed="0"/>
-    <w:lsdException w:name="Medium List 1 Accent 3" w:semiHidden="0" w:uiPriority="65" w:unhideWhenUsed="0"/>
-    <w:lsdException w:name="Medium List 2 Accent 3" w:semiHidden="0" w:uiPriority="66" w:unhideWhenUsed="0"/>
-    <w:lsdException w:name="Medium Grid 1 Accent 3" w:semiHidden="0" w:uiPriority="67" w:unhideWhenUsed="0"/>
-    <w:lsdException w:name="Medium Grid 2 Accent 3" w:semiHidden="0" w:uiPriority="68" w:unhideWhenUsed="0"/>
-    <w:lsdException w:name="Medium Grid 3 Accent 3" w:semiHidden="0" w:uiPriority="69" w:unhideWhenUsed="0"/>
-    <w:lsdException w:name="Dark List Accent 3" w:semiHidden="0" w:uiPriority="70" w:unhideWhenUsed="0"/>
-    <w:lsdException w:name="Colorful Shading Accent 3" w:semiHidden="0" w:uiPriority="71" w:unhideWhenUsed="0"/>
-    <w:lsdException w:name="Colorful List Accent 3" w:semiHidden="0" w:uiPriority="72" w:unhideWhenUsed="0"/>
-    <w:lsdException w:name="Colorful Grid Accent 3" w:semiHidden="0" w:uiPriority="73" w:unhideWhenUsed="0"/>
-    <w:lsdException w:name="Light Shading Accent 4" w:semiHidden="0" w:uiPriority="60" w:unhideWhenUsed="0"/>
-    <w:lsdException w:name="Light List Accent 4" w:semiHidden="0" w:uiPriority="61" w:unhideWhenUsed="0"/>
-    <w:lsdException w:name="Light Grid Accent 4" w:semiHidden="0" w:uiPriority="62" w:unhideWhenUsed="0"/>
-    <w:lsdException w:name="Medium Shading 1 Accent 4" w:semiHidden="0" w:uiPriority="63" w:unhideWhenUsed="0"/>
-    <w:lsdException w:name="Medium Shading 2 Accent 4" w:semiHidden="0" w:uiPriority="64" w:unhideWhenUsed="0"/>
-    <w:lsdException w:name="Medium List 1 Accent 4" w:semiHidden="0" w:uiPriority="65" w:unhideWhenUsed="0"/>
-    <w:lsdException w:name="Medium List 2 Accent 4" w:semiHidden="0" w:uiPriority="66" w:unhideWhenUsed="0"/>
-    <w:lsdException w:name="Medium Grid 1 Accent 4" w:semiHidden="0" w:uiPriority="67" w:unhideWhenUsed="0"/>
-    <w:lsdException w:name="Medium Grid 2 Accent 4" w:semiHidden="0" w:uiPriority="68" w:unhideWhenUsed="0"/>
-    <w:lsdException w:name="Medium Grid 3 Accent 4" w:semiHidden="0" w:uiPriority="69" w:unhideWhenUsed="0"/>
-    <w:lsdException w:name="Dark List Accent 4" w:semiHidden="0" w:uiPriority="70" w:unhideWhenUsed="0"/>
-    <w:lsdException w:name="Colorful Shading Accent 4" w:semiHidden="0" w:uiPriority="71" w:unhideWhenUsed="0"/>
-    <w:lsdException w:name="Colorful List Accent 4" w:semiHidden="0" w:uiPriority="72" w:unhideWhenUsed="0"/>
-    <w:lsdException w:name="Colorful Grid Accent 4" w:semiHidden="0" w:uiPriority="73" w:unhideWhenUsed="0"/>
-    <w:lsdException w:name="Light Shading Accent 5" w:semiHidden="0" w:uiPriority="60" w:unhideWhenUsed="0"/>
-    <w:lsdException w:name="Light List Accent 5" w:semiHidden="0" w:uiPriority="61" w:unhideWhenUsed="0"/>
-    <w:lsdException w:name="Light Grid Accent 5" w:semiHidden="0" w:uiPriority="62" w:unhideWhenUsed="0"/>
-    <w:lsdException w:name="Medium Shading 1 Accent 5" w:semiHidden="0" w:uiPriority="63" w:unhideWhenUsed="0"/>
-    <w:lsdException w:name="Medium Shading 2 Accent 5" w:semiHidden="0" w:uiPriority="64" w:unhideWhenUsed="0"/>
-    <w:lsdException w:name="Medium List 1 Accent 5" w:semiHidden="0" w:uiPriority="65" w:unhideWhenUsed="0"/>
-    <w:lsdException w:name="Medium List 2 Accent 5" w:semiHidden="0" w:uiPriority="66" w:unhideWhenUsed="0"/>
-    <w:lsdException w:name="Medium Grid 1 Accent 5" w:semiHidden="0" w:uiPriority="67" w:unhideWhenUsed="0"/>
-    <w:lsdException w:name="Medium Grid 2 Accent 5" w:semiHidden="0" w:uiPriority="68" w:unhideWhenUsed="0"/>
-    <w:lsdException w:name="Medium Grid 3 Accent 5" w:semiHidden="0" w:uiPriority="69" w:unhideWhenUsed="0"/>
-    <w:lsdException w:name="Dark List Accent 5" w:semiHidden="0" w:uiPriority="70" w:unhideWhenUsed="0"/>
-    <w:lsdException w:name="Colorful Shading Accent 5" w:semiHidden="0" w:uiPriority="71" w:unhideWhenUsed="0"/>
-    <w:lsdException w:name="Colorful List Accent 5" w:semiHidden="0" w:uiPriority="72" w:unhideWhenUsed="0"/>
-    <w:lsdException w:name="Colorful Grid Accent 5" w:semiHidden="0" w:uiPriority="73" w:unhideWhenUsed="0"/>
-    <w:lsdException w:name="Light Shading Accent 6" w:semiHidden="0" w:uiPriority="60" w:unhideWhenUsed="0"/>
-    <w:lsdException w:name="Light List Accent 6" w:semiHidden="0" w:uiPriority="61" w:unhideWhenUsed="0"/>
-    <w:lsdException w:name="Light Grid Accent 6" w:semiHidden="0" w:uiPriority="62" w:unhideWhenUsed="0"/>
-    <w:lsdException w:name="Medium Shading 1 Accent 6" w:semiHidden="0" w:uiPriority="63" w:unhideWhenUsed="0"/>
-    <w:lsdException w:name="Medium Shading 2 Accent 6" w:semiHidden="0" w:uiPriority="64" w:unhideWhenUsed="0"/>
-    <w:lsdException w:name="Medium List 1 Accent 6" w:semiHidden="0" w:uiPriority="65" w:unhideWhenUsed="0"/>
-    <w:lsdException w:name="Medium List 2 Accent 6" w:semiHidden="0" w:uiPriority="66" w:unhideWhenUsed="0"/>
-    <w:lsdException w:name="Medium Grid 1 Accent 6" w:semiHidden="0" w:uiPriority="67" w:unhideWhenUsed="0"/>
-    <w:lsdException w:name="Medium Grid 2 Accent 6" w:semiHidden="0" w:uiPriority="68" w:unhideWhenUsed="0"/>
-    <w:lsdException w:name="Medium Grid 3 Accent 6" w:semiHidden="0" w:uiPriority="69" w:unhideWhenUsed="0"/>
-    <w:lsdException w:name="Dark List Accent 6" w:semiHidden="0" w:uiPriority="70" w:unhideWhenUsed="0"/>
-    <w:lsdException w:name="Colorful Shading Accent 6" w:semiHidden="0" w:uiPriority="71" w:unhideWhenUsed="0"/>
-    <w:lsdException w:name="Colorful List Accent 6" w:semiHidden="0" w:uiPriority="72" w:unhideWhenUsed="0"/>
-    <w:lsdException w:name="Colorful Grid Accent 6" w:semiHidden="0" w:uiPriority="73" w:unhideWhenUsed="0"/>
-    <w:lsdException w:name="Subtle Emphasis" w:semiHidden="0" w:uiPriority="19" w:unhideWhenUsed="0" w:qFormat="1"/>
-    <w:lsdException w:name="Intense Emphasis" w:semiHidden="0" w:uiPriority="21" w:unhideWhenUsed="0" w:qFormat="1"/>
-    <w:lsdException w:name="Subtle Reference" w:semiHidden="0" w:uiPriority="31" w:unhideWhenUsed="0" w:qFormat="1"/>
-    <w:lsdException w:name="Intense Reference" w:semiHidden="0" w:uiPriority="32" w:unhideWhenUsed="0" w:qFormat="1"/>
-    <w:lsdException w:name="Book Title" w:semiHidden="0" w:uiPriority="33" w:unhideWhenUsed="0" w:qFormat="1"/>
-    <w:lsdException w:name="Bibliography" w:uiPriority="37"/>
-    <w:lsdException w:name="TOC Heading" w:uiPriority="39" w:qFormat="1"/>
-  </w:latentStyles>
-  <w:style w:type="paragraph" w:default="1" w:styleId="a">
-    <w:name w:val="Normal"/>
-    <w:qFormat/>
-  </w:style>
-  <w:style w:type="character" w:default="1" w:styleId="a0">
-    <w:name w:val="Default Paragraph Font"/>
-    <w:uiPriority w:val="1"/>
-    <w:semiHidden/>
-    <w:unhideWhenUsed/>
-  </w:style>
-  <w:style w:type="table" w:default="1" w:styleId="a1">
-    <w:name w:val="Normal Table"/>
-    <w:uiPriority w:val="99"/>
-    <w:semiHidden/>
-    <w:unhideWhenUsed/>
-    <w:tblPr>
-      <w:tblInd w:w="0" w:type="dxa"/>
-      <w:tblCellMar>
-        <w:top w:w="0" w:type="dxa"/>
-        <w:left w:w="108" w:type="dxa"/>
-        <w:bottom w:w="0" w:type="dxa"/>
-        <w:right w:w="108" w:type="dxa"/>
-      </w:tblCellMar>
-    </w:tblPr>
-  </w:style>
-  <w:style w:type="numbering" w:default="1" w:styleId="a2">
-    <w:name w:val="No List"/>
-    <w:uiPriority w:val="99"/>
-    <w:semiHidden/>
-    <w:unhideWhenUsed/>
-  </w:style>
-  <w:style w:type="table" w:styleId="a3">
-    <w:name w:val="Table Grid"/>
-    <w:basedOn w:val="a1"/>
-    <w:uiPriority w:val="59"/>
-    <w:rsid w:val="00B0468D"/>
-    <w:pPr>
-      <w:spacing w:after="0" w:line="240" w:lineRule="auto"/>
-    </w:pPr>
-    <w:tblPr>
-      <w:tblInd w:w="0" w:type="dxa"/>
-      <w:tblBorders>
-        <w:top w:val="single" w:sz="4" w:space="0" w:color="auto"/>
-        <w:left w:val="single" w:sz="4" w:space="0" w:color="auto"/>
-        <w:bottom w:val="single" w:sz="4" w:space="0" w:color="auto"/>
-        <w:right w:val="single" w:sz="4" w:space="0" w:color="auto"/>
-        <w:insideH w:val="single" w:sz="4" w:space="0" w:color="auto"/>
-        <w:insideV w:val="single" w:sz="4" w:space="0" w:color="auto"/>
-      </w:tblBorders>
-      <w:tblCellMar>
-        <w:top w:w="0" w:type="dxa"/>
-        <w:left w:w="108" w:type="dxa"/>
-        <w:bottom w:w="0" w:type="dxa"/>
-        <w:right w:w="108" w:type="dxa"/>
-      </w:tblCellMar>
-    </w:tblPr>
-  </w:style>
-  <w:style w:type="character" w:styleId="a4">
-    <w:name w:val="Hyperlink"/>
-    <w:basedOn w:val="a0"/>
-    <w:uiPriority w:val="99"/>
-    <w:unhideWhenUsed/>
-    <w:rsid w:val="00B0468D"/>
-    <w:rPr>
-      <w:color w:val="0000FF" w:themeColor="hyperlink"/>
-      <w:u w:val="single"/>
-    </w:rPr>
-  </w:style>
-  <w:style w:type="character" w:styleId="a5">
-    <w:name w:val="FollowedHyperlink"/>
-    <w:basedOn w:val="a0"/>
-    <w:uiPriority w:val="99"/>
-    <w:semiHidden/>
-    <w:unhideWhenUsed/>
-    <w:rsid w:val="00B0468D"/>
-    <w:rPr>
-      <w:color w:val="800080" w:themeColor="followedHyperlink"/>
-      <w:u w:val="single"/>
-    </w:rPr>
   </w:style>
 </w:styles>
 </file>
@@ -1911,6 +2315,5 @@
     </a:fmtScheme>
   </a:themeElements>
   <a:objectDefaults/>
-  <a:extraClrSchemeLst/>
 </a:theme>
 </file>
</xml_diff>

<commit_message>
amended quizlet links in BigBen
</commit_message>
<xml_diff>
--- a/English/BigBen/Quizlet links.docx
+++ b/English/BigBen/Quizlet links.docx
@@ -391,14 +391,7 @@
                   <w:rStyle w:val="a4"/>
                   <w:lang w:val="en-US"/>
                 </w:rPr>
-                <w:t>https://quizlet.com/search?query=irregular-verbs-engli</w:t>
-              </w:r>
-              <w:r>
-                <w:rPr>
-                  <w:rStyle w:val="a4"/>
-                  <w:lang w:val="en-US"/>
-                </w:rPr>
-                <w:t>sh&amp;type=sets&amp;useOriginal</w:t>
+                <w:t>https://quizlet.com/search?query=irregular-verbs-english&amp;type=sets&amp;useOriginal</w:t>
               </w:r>
             </w:hyperlink>
             <w:r>
@@ -851,14 +844,7 @@
                   <w:rStyle w:val="a4"/>
                   <w:lang w:val="en-US"/>
                 </w:rPr>
-                <w:t>https://quizlet.com/ru/714822453/market-leader-intermedia</w:t>
-              </w:r>
-              <w:r>
-                <w:rPr>
-                  <w:rStyle w:val="a4"/>
-                  <w:lang w:val="en-US"/>
-                </w:rPr>
-                <w:t>te-unit-8-flash-cards/</w:t>
+                <w:t>https://quizlet.com/ru/714822453/market-leader-intermediate-unit-8-flash-cards/</w:t>
               </w:r>
             </w:hyperlink>
           </w:p>
@@ -899,13 +885,7 @@
               <w:rPr>
                 <w:lang w:val="en-US"/>
               </w:rPr>
-              <w:t>Verb</w:t>
-            </w:r>
-            <w:r>
-              <w:rPr>
-                <w:lang w:val="en-US"/>
-              </w:rPr>
-              <w:t xml:space="preserve"> </w:t>
+              <w:t xml:space="preserve">Verb </w:t>
             </w:r>
             <w:r>
               <w:rPr>
@@ -917,13 +897,7 @@
               <w:rPr>
                 <w:lang w:val="en-US"/>
               </w:rPr>
-              <w:t xml:space="preserve"> preposition</w:t>
-            </w:r>
-            <w:r>
-              <w:rPr>
-                <w:lang w:val="en-US"/>
-              </w:rPr>
-              <w:t xml:space="preserve"> (part 1)</w:t>
+              <w:t xml:space="preserve"> preposition (part 1)</w:t>
             </w:r>
           </w:p>
         </w:tc>
@@ -1004,13 +978,7 @@
               <w:rPr>
                 <w:lang w:val="en-US"/>
               </w:rPr>
-              <w:t>Verb</w:t>
-            </w:r>
-            <w:r>
-              <w:rPr>
-                <w:lang w:val="en-US"/>
-              </w:rPr>
-              <w:t xml:space="preserve"> </w:t>
+              <w:t xml:space="preserve">Verb </w:t>
             </w:r>
             <w:r>
               <w:rPr>
@@ -1022,13 +990,7 @@
               <w:rPr>
                 <w:lang w:val="en-US"/>
               </w:rPr>
-              <w:t xml:space="preserve"> (part </w:t>
-            </w:r>
-            <w:r>
-              <w:rPr>
-                <w:lang w:val="en-US"/>
-              </w:rPr>
-              <w:t>2)</w:t>
+              <w:t xml:space="preserve"> (part 2)</w:t>
             </w:r>
           </w:p>
         </w:tc>
@@ -1227,8 +1189,87 @@
               </w:rPr>
               <w:t xml:space="preserve"> </w:t>
             </w:r>
-            <w:bookmarkStart w:id="0" w:name="_GoBack"/>
-            <w:bookmarkEnd w:id="0"/>
+          </w:p>
+        </w:tc>
+      </w:tr>
+      <w:tr>
+        <w:tc>
+          <w:tcPr>
+            <w:tcW w:w="328" w:type="dxa"/>
+          </w:tcPr>
+          <w:p>
+            <w:pPr>
+              <w:spacing w:after="0" w:line="240" w:lineRule="auto"/>
+              <w:rPr>
+                <w:lang w:val="en-US"/>
+              </w:rPr>
+            </w:pPr>
+            <w:r>
+              <w:rPr>
+                <w:lang w:val="en-US"/>
+              </w:rPr>
+              <w:t>16</w:t>
+            </w:r>
+          </w:p>
+        </w:tc>
+        <w:tc>
+          <w:tcPr>
+            <w:tcW w:w="3324" w:type="dxa"/>
+          </w:tcPr>
+          <w:p>
+            <w:pPr>
+              <w:spacing w:after="0" w:line="240" w:lineRule="auto"/>
+              <w:rPr>
+                <w:lang w:val="en-US"/>
+              </w:rPr>
+            </w:pPr>
+            <w:r>
+              <w:rPr>
+                <w:lang w:val="en-US"/>
+              </w:rPr>
+              <w:t>Business and ethical moments</w:t>
+            </w:r>
+          </w:p>
+        </w:tc>
+        <w:tc>
+          <w:tcPr>
+            <w:tcW w:w="284" w:type="dxa"/>
+          </w:tcPr>
+          <w:p>
+            <w:pPr>
+              <w:spacing w:after="0" w:line="240" w:lineRule="auto"/>
+              <w:rPr>
+                <w:lang w:val="en-US"/>
+              </w:rPr>
+            </w:pPr>
+          </w:p>
+        </w:tc>
+        <w:tc>
+          <w:tcPr>
+            <w:tcW w:w="10850" w:type="dxa"/>
+          </w:tcPr>
+          <w:p>
+            <w:pPr>
+              <w:spacing w:after="0" w:line="240" w:lineRule="auto"/>
+              <w:rPr>
+                <w:lang w:val="en-US"/>
+              </w:rPr>
+            </w:pPr>
+            <w:hyperlink r:id="rId22" w:history="1">
+              <w:r>
+                <w:rPr>
+                  <w:rStyle w:val="a4"/>
+                  <w:lang w:val="en-US"/>
+                </w:rPr>
+                <w:t>https://quizlet.com/ru/360142512/market-leader-intermediate-unit-10-flash-cards/</w:t>
+              </w:r>
+            </w:hyperlink>
+            <w:r>
+              <w:rPr>
+                <w:lang w:val="en-US"/>
+              </w:rPr>
+              <w:t xml:space="preserve"> </w:t>
+            </w:r>
           </w:p>
         </w:tc>
       </w:tr>
@@ -1239,6 +1280,8 @@
           <w:lang w:val="en-US"/>
         </w:rPr>
       </w:pPr>
+      <w:bookmarkStart w:id="0" w:name="_GoBack"/>
+      <w:bookmarkEnd w:id="0"/>
     </w:p>
     <w:sectPr>
       <w:pgSz w:w="16838" w:h="11906" w:orient="landscape"/>

</xml_diff>